<commit_message>
p r o g r e s s
</commit_message>
<xml_diff>
--- a/report.docx
+++ b/report.docx
@@ -680,124 +680,2313 @@
       </w:pPr>
       <w:r>
         <w:lastRenderedPageBreak/>
+        <w:t>Analysis and results</w:t>
+      </w:r>
+    </w:p>
+    <w:p>
+      <w:pPr>
+        <w:rPr>
+          <w:lang w:val="en-US"/>
+        </w:rPr>
+      </w:pPr>
+    </w:p>
+    <w:p>
+      <w:pPr>
+        <w:pStyle w:val="Heading2"/>
+      </w:pPr>
+      <w:r>
         <w:t>Feature Selection</w:t>
       </w:r>
     </w:p>
+    <w:p>
+      <w:pPr>
+        <w:spacing w:line="276" w:lineRule="auto"/>
+      </w:pPr>
+      <w:r>
+        <w:t>Individuals</w:t>
+      </w:r>
+      <w:r>
+        <w:t xml:space="preserve"> in the relation HallOfFame fall under several categories, namely Player, Manager, Umpire and Pioneer/Execute.</w:t>
+      </w:r>
+      <w:r>
+        <w:t xml:space="preserve"> The category of Player takes up </w:t>
+      </w:r>
+      <w:r>
+        <w:t xml:space="preserve">the largest portion of the </w:t>
+      </w:r>
+      <w:r>
+        <w:t xml:space="preserve">record </w:t>
+      </w:r>
+      <w:r>
+        <w:t xml:space="preserve">base </w:t>
+      </w:r>
+      <w:r>
+        <w:t xml:space="preserve">being </w:t>
+      </w:r>
+      <w:r>
+        <w:t>96.99</w:t>
+      </w:r>
+      <w:r>
+        <w:t>%</w:t>
+      </w:r>
+      <w:r>
+        <w:t>. As a result of this finding, it</w:t>
+      </w:r>
+      <w:r>
+        <w:t xml:space="preserve"> is </w:t>
+      </w:r>
+      <w:r>
+        <w:t xml:space="preserve">safe to assume that features should be selected to mainly reflect </w:t>
+      </w:r>
+      <w:r>
+        <w:t xml:space="preserve">characteristics of </w:t>
+      </w:r>
+      <w:r>
+        <w:t>players</w:t>
+      </w:r>
+      <w:r>
+        <w:t xml:space="preserve"> as they make up the vast majority of the </w:t>
+      </w:r>
+      <w:r>
+        <w:t xml:space="preserve">records in </w:t>
+      </w:r>
+      <w:r>
+        <w:t xml:space="preserve">the </w:t>
+      </w:r>
+      <w:r>
+        <w:t>HallOfFame</w:t>
+      </w:r>
+      <w:r>
+        <w:t xml:space="preserve"> table</w:t>
+      </w:r>
+      <w:r>
+        <w:t>.</w:t>
+      </w:r>
+    </w:p>
     <w:p/>
     <w:p>
       <w:pPr>
         <w:spacing w:line="276" w:lineRule="auto"/>
       </w:pPr>
       <w:r>
-        <w:t>Individuals</w:t>
-      </w:r>
-      <w:r>
-        <w:t xml:space="preserve"> in the relation HallOfFame fall under several categories, namely Player, Manager, Umpire and Pioneer/Execute.</w:t>
-      </w:r>
-      <w:r>
-        <w:t xml:space="preserve"> The category of Player takes up </w:t>
-      </w:r>
-      <w:r>
-        <w:t xml:space="preserve">the largest portion of the </w:t>
-      </w:r>
-      <w:r>
-        <w:t xml:space="preserve">record </w:t>
-      </w:r>
-      <w:r>
-        <w:t>base with 96.99%</w:t>
-      </w:r>
-      <w:r>
-        <w:t>, as illustrated below in Figure 1. As a result of this finding, it</w:t>
+        <w:t>The initial assumption is that t</w:t>
+      </w:r>
+      <w:r>
+        <w:t xml:space="preserve">he Batting and Pitching relations contain batting and pitching statistics of </w:t>
+      </w:r>
+      <w:r>
+        <w:t xml:space="preserve">players, thus are considered as strong evidence </w:t>
+      </w:r>
+      <w:r>
+        <w:t>indicating</w:t>
+      </w:r>
+      <w:r>
+        <w:t xml:space="preserve"> whether </w:t>
+      </w:r>
+      <w:r>
+        <w:t xml:space="preserve">players </w:t>
+      </w:r>
+      <w:r>
+        <w:t xml:space="preserve">are </w:t>
+      </w:r>
+      <w:r>
+        <w:t>elected or nominated to be in the hall of fame</w:t>
+      </w:r>
+      <w:r>
+        <w:t xml:space="preserve">. </w:t>
+      </w:r>
+      <w:r>
+        <w:t xml:space="preserve">To check </w:t>
+      </w:r>
+      <w:r>
+        <w:t>the integrity of</w:t>
+      </w:r>
+      <w:r>
+        <w:t xml:space="preserve"> such assumption, </w:t>
+      </w:r>
+      <w:r>
+        <w:t xml:space="preserve">a SQL query is written to extract important features from these two tables. </w:t>
+      </w:r>
+      <w:r>
+        <w:t xml:space="preserve">The combination of </w:t>
+      </w:r>
+      <w:r>
+        <w:t>all</w:t>
+      </w:r>
+      <w:r>
+        <w:t xml:space="preserve"> </w:t>
+      </w:r>
+      <w:r>
+        <w:t>column</w:t>
+      </w:r>
+      <w:r>
+        <w:t>s</w:t>
+      </w:r>
+      <w:r>
+        <w:t xml:space="preserve"> from the Batting table, except </w:t>
+      </w:r>
+      <w:proofErr w:type="spellStart"/>
+      <w:r>
+        <w:t>playerID</w:t>
+      </w:r>
+      <w:proofErr w:type="spellEnd"/>
+      <w:r>
+        <w:t xml:space="preserve">, </w:t>
+      </w:r>
+      <w:proofErr w:type="spellStart"/>
+      <w:r>
+        <w:t>yearID</w:t>
+      </w:r>
+      <w:proofErr w:type="spellEnd"/>
+      <w:r>
+        <w:t xml:space="preserve">, stint, </w:t>
+      </w:r>
+      <w:proofErr w:type="spellStart"/>
+      <w:r>
+        <w:t>teamID</w:t>
+      </w:r>
+      <w:proofErr w:type="spellEnd"/>
+      <w:r>
+        <w:t xml:space="preserve"> and </w:t>
+      </w:r>
+      <w:proofErr w:type="spellStart"/>
+      <w:r>
+        <w:t>lgID</w:t>
+      </w:r>
+      <w:proofErr w:type="spellEnd"/>
+      <w:r>
+        <w:t xml:space="preserve">, is considered to </w:t>
+      </w:r>
+      <w:r>
+        <w:t xml:space="preserve">the best possible explanation of </w:t>
+      </w:r>
+      <w:r>
+        <w:t xml:space="preserve">the </w:t>
+      </w:r>
+      <w:r>
+        <w:t xml:space="preserve">batting </w:t>
+      </w:r>
+      <w:r>
+        <w:t>performance of a given player</w:t>
+      </w:r>
+      <w:r>
+        <w:t xml:space="preserve">. Similarly, </w:t>
+      </w:r>
+      <w:r>
+        <w:t>all columns from Pitching table except for</w:t>
+      </w:r>
+      <w:r>
+        <w:t xml:space="preserve"> </w:t>
+      </w:r>
+      <w:proofErr w:type="spellStart"/>
+      <w:r>
+        <w:t>playerID</w:t>
+      </w:r>
+      <w:proofErr w:type="spellEnd"/>
+      <w:r>
+        <w:t xml:space="preserve">, </w:t>
+      </w:r>
+      <w:proofErr w:type="spellStart"/>
+      <w:r>
+        <w:t>yearID</w:t>
+      </w:r>
+      <w:proofErr w:type="spellEnd"/>
+      <w:r>
+        <w:t xml:space="preserve">, stint, </w:t>
+      </w:r>
+      <w:proofErr w:type="spellStart"/>
+      <w:r>
+        <w:t>teamID</w:t>
+      </w:r>
+      <w:proofErr w:type="spellEnd"/>
+      <w:r>
+        <w:t xml:space="preserve"> and </w:t>
+      </w:r>
+      <w:proofErr w:type="spellStart"/>
+      <w:r>
+        <w:t>lgID</w:t>
+      </w:r>
+      <w:proofErr w:type="spellEnd"/>
+      <w:r>
+        <w:t xml:space="preserve"> are considered as feature candidates. </w:t>
+      </w:r>
+    </w:p>
+    <w:p>
+      <w:pPr>
+        <w:spacing w:line="276" w:lineRule="auto"/>
+      </w:pPr>
+    </w:p>
+    <w:p>
+      <w:pPr>
+        <w:spacing w:line="276" w:lineRule="auto"/>
+      </w:pPr>
+      <w:r>
+        <w:t xml:space="preserve">For </w:t>
+      </w:r>
+      <w:r>
+        <w:t>each</w:t>
+      </w:r>
+      <w:r>
+        <w:t xml:space="preserve"> pair of</w:t>
+      </w:r>
+      <w:r>
+        <w:t xml:space="preserve"> </w:t>
+      </w:r>
+      <w:proofErr w:type="gramStart"/>
+      <w:r>
+        <w:t>a</w:t>
+      </w:r>
+      <w:proofErr w:type="gramEnd"/>
+      <w:r>
+        <w:t xml:space="preserve"> </w:t>
+      </w:r>
+      <w:r>
+        <w:t xml:space="preserve">given feature and a player, the average of such feature is calculated </w:t>
+      </w:r>
+      <w:r>
+        <w:t>by taking</w:t>
+      </w:r>
+      <w:r>
+        <w:t xml:space="preserve"> </w:t>
+      </w:r>
+      <w:r>
+        <w:t xml:space="preserve">into account </w:t>
+      </w:r>
+      <w:r>
+        <w:t>every year</w:t>
+      </w:r>
+      <w:r>
+        <w:t xml:space="preserve"> up until the year </w:t>
+      </w:r>
+      <w:r>
+        <w:t xml:space="preserve">that </w:t>
+      </w:r>
+      <w:r>
+        <w:t>the player is elected/nominated</w:t>
+      </w:r>
+      <w:r>
+        <w:t xml:space="preserve">. </w:t>
+      </w:r>
+      <w:r>
+        <w:t xml:space="preserve">For example, </w:t>
+      </w:r>
+      <w:r>
+        <w:t xml:space="preserve">the following sub-query calculates the average number of homeruns </w:t>
+      </w:r>
+      <w:r>
+        <w:t>a player has</w:t>
+      </w:r>
+      <w:r>
+        <w:t xml:space="preserve"> from all records </w:t>
+      </w:r>
+      <w:r>
+        <w:t xml:space="preserve">in Batting table </w:t>
+      </w:r>
+      <w:r>
+        <w:t xml:space="preserve">with </w:t>
+      </w:r>
+      <w:proofErr w:type="spellStart"/>
+      <w:r>
+        <w:t>yearID</w:t>
+      </w:r>
+      <w:proofErr w:type="spellEnd"/>
+      <w:r>
+        <w:t xml:space="preserve"> less than the year they were </w:t>
+      </w:r>
+      <w:r>
+        <w:t xml:space="preserve">actually </w:t>
+      </w:r>
+      <w:r>
+        <w:t>nominated/elected</w:t>
+      </w:r>
+      <w:r>
+        <w:t>:</w:t>
+      </w:r>
+    </w:p>
+    <w:p>
+      <w:pPr>
+        <w:shd w:val="clear" w:color="auto" w:fill="1E1E1E"/>
+        <w:spacing w:line="270" w:lineRule="atLeast"/>
+        <w:rPr>
+          <w:rFonts w:ascii="Menlo" w:hAnsi="Menlo" w:cs="Menlo"/>
+          <w:color w:val="D4D4D4"/>
+          <w:sz w:val="18"/>
+          <w:szCs w:val="18"/>
+        </w:rPr>
+      </w:pPr>
+      <w:r>
+        <w:rPr>
+          <w:rFonts w:ascii="Menlo" w:hAnsi="Menlo" w:cs="Menlo"/>
+          <w:color w:val="D4D4D4"/>
+          <w:sz w:val="18"/>
+          <w:szCs w:val="18"/>
+        </w:rPr>
+        <w:t>(</w:t>
+      </w:r>
+      <w:r>
+        <w:rPr>
+          <w:rFonts w:ascii="Menlo" w:hAnsi="Menlo" w:cs="Menlo"/>
+          <w:color w:val="569CD6"/>
+          <w:sz w:val="18"/>
+          <w:szCs w:val="18"/>
+        </w:rPr>
+        <w:t>select</w:t>
+      </w:r>
+      <w:r>
+        <w:rPr>
+          <w:rFonts w:ascii="Menlo" w:hAnsi="Menlo" w:cs="Menlo"/>
+          <w:color w:val="D4D4D4"/>
+          <w:sz w:val="18"/>
+          <w:szCs w:val="18"/>
+        </w:rPr>
+        <w:t xml:space="preserve"> </w:t>
+      </w:r>
+      <w:proofErr w:type="spellStart"/>
+      <w:proofErr w:type="gramStart"/>
+      <w:r>
+        <w:rPr>
+          <w:rFonts w:ascii="Menlo" w:hAnsi="Menlo" w:cs="Menlo"/>
+          <w:color w:val="DCDCAA"/>
+          <w:sz w:val="18"/>
+          <w:szCs w:val="18"/>
+        </w:rPr>
+        <w:t>avg</w:t>
+      </w:r>
+      <w:proofErr w:type="spellEnd"/>
+      <w:r>
+        <w:rPr>
+          <w:rFonts w:ascii="Menlo" w:hAnsi="Menlo" w:cs="Menlo"/>
+          <w:color w:val="D4D4D4"/>
+          <w:sz w:val="18"/>
+          <w:szCs w:val="18"/>
+        </w:rPr>
+        <w:t>(</w:t>
+      </w:r>
+      <w:proofErr w:type="gramEnd"/>
+      <w:r>
+        <w:rPr>
+          <w:rFonts w:ascii="Menlo" w:hAnsi="Menlo" w:cs="Menlo"/>
+          <w:color w:val="D4D4D4"/>
+          <w:sz w:val="18"/>
+          <w:szCs w:val="18"/>
+        </w:rPr>
+        <w:t xml:space="preserve">Batting.HR) </w:t>
+      </w:r>
+      <w:r>
+        <w:rPr>
+          <w:rFonts w:ascii="Menlo" w:hAnsi="Menlo" w:cs="Menlo"/>
+          <w:color w:val="569CD6"/>
+          <w:sz w:val="18"/>
+          <w:szCs w:val="18"/>
+        </w:rPr>
+        <w:t>from</w:t>
+      </w:r>
+      <w:r>
+        <w:rPr>
+          <w:rFonts w:ascii="Menlo" w:hAnsi="Menlo" w:cs="Menlo"/>
+          <w:color w:val="D4D4D4"/>
+          <w:sz w:val="18"/>
+          <w:szCs w:val="18"/>
+        </w:rPr>
+        <w:t xml:space="preserve"> Batting </w:t>
+      </w:r>
+      <w:r>
+        <w:rPr>
+          <w:rFonts w:ascii="Menlo" w:hAnsi="Menlo" w:cs="Menlo"/>
+          <w:color w:val="569CD6"/>
+          <w:sz w:val="18"/>
+          <w:szCs w:val="18"/>
+        </w:rPr>
+        <w:t>where</w:t>
+      </w:r>
+      <w:r>
+        <w:rPr>
+          <w:rFonts w:ascii="Menlo" w:hAnsi="Menlo" w:cs="Menlo"/>
+          <w:color w:val="D4D4D4"/>
+          <w:sz w:val="18"/>
+          <w:szCs w:val="18"/>
+        </w:rPr>
+        <w:t xml:space="preserve"> </w:t>
+      </w:r>
+      <w:proofErr w:type="spellStart"/>
+      <w:r>
+        <w:rPr>
+          <w:rFonts w:ascii="Menlo" w:hAnsi="Menlo" w:cs="Menlo"/>
+          <w:color w:val="D4D4D4"/>
+          <w:sz w:val="18"/>
+          <w:szCs w:val="18"/>
+        </w:rPr>
+        <w:t>HallOfFame.playerID</w:t>
+      </w:r>
+      <w:proofErr w:type="spellEnd"/>
+      <w:r>
+        <w:rPr>
+          <w:rFonts w:ascii="Menlo" w:hAnsi="Menlo" w:cs="Menlo"/>
+          <w:color w:val="D4D4D4"/>
+          <w:sz w:val="18"/>
+          <w:szCs w:val="18"/>
+        </w:rPr>
+        <w:t xml:space="preserve"> = </w:t>
+      </w:r>
+      <w:proofErr w:type="spellStart"/>
+      <w:r>
+        <w:rPr>
+          <w:rFonts w:ascii="Menlo" w:hAnsi="Menlo" w:cs="Menlo"/>
+          <w:color w:val="D4D4D4"/>
+          <w:sz w:val="18"/>
+          <w:szCs w:val="18"/>
+        </w:rPr>
+        <w:t>Batting.playerID</w:t>
+      </w:r>
+      <w:proofErr w:type="spellEnd"/>
+      <w:r>
+        <w:rPr>
+          <w:rFonts w:ascii="Menlo" w:hAnsi="Menlo" w:cs="Menlo"/>
+          <w:color w:val="D4D4D4"/>
+          <w:sz w:val="18"/>
+          <w:szCs w:val="18"/>
+        </w:rPr>
+        <w:t xml:space="preserve"> </w:t>
+      </w:r>
+      <w:r>
+        <w:rPr>
+          <w:rFonts w:ascii="Menlo" w:hAnsi="Menlo" w:cs="Menlo"/>
+          <w:color w:val="569CD6"/>
+          <w:sz w:val="18"/>
+          <w:szCs w:val="18"/>
+        </w:rPr>
+        <w:t>and</w:t>
+      </w:r>
+      <w:r>
+        <w:rPr>
+          <w:rFonts w:ascii="Menlo" w:hAnsi="Menlo" w:cs="Menlo"/>
+          <w:color w:val="D4D4D4"/>
+          <w:sz w:val="18"/>
+          <w:szCs w:val="18"/>
+        </w:rPr>
+        <w:t xml:space="preserve"> </w:t>
+      </w:r>
+    </w:p>
+    <w:p>
+      <w:pPr>
+        <w:shd w:val="clear" w:color="auto" w:fill="1E1E1E"/>
+        <w:spacing w:line="270" w:lineRule="atLeast"/>
+        <w:rPr>
+          <w:rFonts w:ascii="Menlo" w:hAnsi="Menlo" w:cs="Menlo"/>
+          <w:color w:val="D4D4D4"/>
+          <w:sz w:val="18"/>
+          <w:szCs w:val="18"/>
+        </w:rPr>
+      </w:pPr>
+      <w:proofErr w:type="spellStart"/>
+      <w:r>
+        <w:rPr>
+          <w:rFonts w:ascii="Menlo" w:hAnsi="Menlo" w:cs="Menlo"/>
+          <w:color w:val="D4D4D4"/>
+          <w:sz w:val="18"/>
+          <w:szCs w:val="18"/>
+        </w:rPr>
+        <w:t>HallOfFame.yearID</w:t>
+      </w:r>
+      <w:proofErr w:type="spellEnd"/>
+      <w:r>
+        <w:rPr>
+          <w:rFonts w:ascii="Menlo" w:hAnsi="Menlo" w:cs="Menlo"/>
+          <w:color w:val="D4D4D4"/>
+          <w:sz w:val="18"/>
+          <w:szCs w:val="18"/>
+        </w:rPr>
+        <w:t xml:space="preserve"> &gt;= </w:t>
+      </w:r>
+      <w:proofErr w:type="spellStart"/>
+      <w:r>
+        <w:rPr>
+          <w:rFonts w:ascii="Menlo" w:hAnsi="Menlo" w:cs="Menlo"/>
+          <w:color w:val="D4D4D4"/>
+          <w:sz w:val="18"/>
+          <w:szCs w:val="18"/>
+        </w:rPr>
+        <w:t>Batting.yearID</w:t>
+      </w:r>
+      <w:proofErr w:type="spellEnd"/>
+      <w:r>
+        <w:rPr>
+          <w:rFonts w:ascii="Menlo" w:hAnsi="Menlo" w:cs="Menlo"/>
+          <w:color w:val="D4D4D4"/>
+          <w:sz w:val="18"/>
+          <w:szCs w:val="18"/>
+        </w:rPr>
+        <w:t xml:space="preserve">) </w:t>
+      </w:r>
+      <w:r>
+        <w:rPr>
+          <w:rFonts w:ascii="Menlo" w:hAnsi="Menlo" w:cs="Menlo"/>
+          <w:color w:val="569CD6"/>
+          <w:sz w:val="18"/>
+          <w:szCs w:val="18"/>
+        </w:rPr>
+        <w:t>as</w:t>
+      </w:r>
+      <w:r>
+        <w:rPr>
+          <w:rFonts w:ascii="Menlo" w:hAnsi="Menlo" w:cs="Menlo"/>
+          <w:color w:val="D4D4D4"/>
+          <w:sz w:val="18"/>
+          <w:szCs w:val="18"/>
+        </w:rPr>
+        <w:t xml:space="preserve"> HR</w:t>
+      </w:r>
+    </w:p>
+    <w:p>
+      <w:pPr>
+        <w:spacing w:line="276" w:lineRule="auto"/>
+      </w:pPr>
+      <w:r>
+        <w:t xml:space="preserve">The complete query is </w:t>
+      </w:r>
+      <w:r>
+        <w:t>constructed</w:t>
+      </w:r>
+      <w:r>
+        <w:t xml:space="preserve"> by </w:t>
+      </w:r>
+      <w:r>
+        <w:t>calculating average of each feature as explained above</w:t>
+      </w:r>
+      <w:r>
+        <w:t xml:space="preserve"> and can be found within </w:t>
+      </w:r>
+      <w:proofErr w:type="spellStart"/>
+      <w:r>
+        <w:t>query.sql</w:t>
+      </w:r>
+      <w:proofErr w:type="spellEnd"/>
+      <w:r>
+        <w:t xml:space="preserve"> file.</w:t>
+      </w:r>
+    </w:p>
+    <w:p>
+      <w:pPr>
+        <w:spacing w:line="276" w:lineRule="auto"/>
+      </w:pPr>
+    </w:p>
+    <w:p>
+      <w:pPr>
+        <w:pStyle w:val="Heading2"/>
+      </w:pPr>
+      <w:r>
+        <w:rPr>
+          <w:lang w:val="en-US"/>
+        </w:rPr>
+        <w:t>I</w:t>
+      </w:r>
+      <w:r>
+        <w:rPr>
+          <w:lang w:val="en-US"/>
+        </w:rPr>
+        <w:t>mpurity measures</w:t>
+      </w:r>
+      <w:r>
+        <w:rPr>
+          <w:lang w:val="en-US"/>
+        </w:rPr>
+        <w:t>, Accurac</w:t>
+      </w:r>
+      <w:r>
+        <w:rPr>
+          <w:lang w:val="en-US"/>
+        </w:rPr>
+        <w:t>ies</w:t>
+      </w:r>
+      <w:r>
+        <w:rPr>
+          <w:lang w:val="en-US"/>
+        </w:rPr>
+        <w:t xml:space="preserve"> and Confusion Matrix</w:t>
+      </w:r>
+      <w:r>
+        <w:rPr>
+          <w:lang w:val="en-US"/>
+        </w:rPr>
+        <w:t>es</w:t>
+      </w:r>
+    </w:p>
+    <w:p>
+      <w:pPr>
+        <w:spacing w:line="276" w:lineRule="auto"/>
+      </w:pPr>
+      <w:r>
+        <w:t xml:space="preserve">Once the data has been extracted into the query_result.csv file, two </w:t>
+      </w:r>
+      <w:r>
+        <w:t xml:space="preserve">classification </w:t>
+      </w:r>
+      <w:r>
+        <w:t>trees based on Gini and Entropy measurements are generated within each iteration</w:t>
+      </w:r>
+      <w:r>
+        <w:t>.</w:t>
+      </w:r>
+      <w:r>
+        <w:t xml:space="preserve"> </w:t>
+      </w:r>
+      <w:r>
+        <w:t>Take one iteration as an example, t</w:t>
+      </w:r>
+      <w:r>
+        <w:t>he accuracies of predications and confusion matrixes are shown as below:</w:t>
+      </w:r>
+    </w:p>
+    <w:p>
+      <w:pPr>
+        <w:shd w:val="clear" w:color="auto" w:fill="1E1E1E"/>
+        <w:spacing w:line="270" w:lineRule="atLeast"/>
+        <w:rPr>
+          <w:rFonts w:ascii="Menlo" w:hAnsi="Menlo" w:cs="Menlo"/>
+          <w:color w:val="D4D4D4"/>
+          <w:sz w:val="18"/>
+          <w:szCs w:val="18"/>
+        </w:rPr>
+      </w:pPr>
+      <w:r>
+        <w:rPr>
+          <w:rFonts w:ascii="Menlo" w:hAnsi="Menlo" w:cs="Menlo"/>
+          <w:color w:val="4EC9B0"/>
+          <w:sz w:val="18"/>
+          <w:szCs w:val="18"/>
+        </w:rPr>
+        <w:t>Gini</w:t>
+      </w:r>
+      <w:r>
+        <w:rPr>
+          <w:rFonts w:ascii="Menlo" w:hAnsi="Menlo" w:cs="Menlo"/>
+          <w:color w:val="D4D4D4"/>
+          <w:sz w:val="18"/>
+          <w:szCs w:val="18"/>
+        </w:rPr>
+        <w:t xml:space="preserve"> accuracy is </w:t>
+      </w:r>
+      <w:r>
+        <w:rPr>
+          <w:rFonts w:ascii="Menlo" w:hAnsi="Menlo" w:cs="Menlo"/>
+          <w:color w:val="B5CEA8"/>
+          <w:sz w:val="18"/>
+          <w:szCs w:val="18"/>
+        </w:rPr>
+        <w:t>91.94711538461539</w:t>
+      </w:r>
+      <w:r>
+        <w:rPr>
+          <w:rFonts w:ascii="Menlo" w:hAnsi="Menlo" w:cs="Menlo"/>
+          <w:color w:val="D4D4D4"/>
+          <w:sz w:val="18"/>
+          <w:szCs w:val="18"/>
+        </w:rPr>
+        <w:t>%</w:t>
+      </w:r>
+    </w:p>
+    <w:p>
+      <w:pPr>
+        <w:shd w:val="clear" w:color="auto" w:fill="1E1E1E"/>
+        <w:spacing w:line="270" w:lineRule="atLeast"/>
+        <w:rPr>
+          <w:rFonts w:ascii="Menlo" w:hAnsi="Menlo" w:cs="Menlo"/>
+          <w:color w:val="D4D4D4"/>
+          <w:sz w:val="18"/>
+          <w:szCs w:val="18"/>
+        </w:rPr>
+      </w:pPr>
+      <w:r>
+        <w:rPr>
+          <w:rFonts w:ascii="Menlo" w:hAnsi="Menlo" w:cs="Menlo"/>
+          <w:color w:val="4EC9B0"/>
+          <w:sz w:val="18"/>
+          <w:szCs w:val="18"/>
+        </w:rPr>
+        <w:t>Confusion</w:t>
+      </w:r>
+      <w:r>
+        <w:rPr>
+          <w:rFonts w:ascii="Menlo" w:hAnsi="Menlo" w:cs="Menlo"/>
+          <w:color w:val="D4D4D4"/>
+          <w:sz w:val="18"/>
+          <w:szCs w:val="18"/>
+        </w:rPr>
+        <w:t xml:space="preserve"> </w:t>
+      </w:r>
+      <w:r>
+        <w:rPr>
+          <w:rFonts w:ascii="Menlo" w:hAnsi="Menlo" w:cs="Menlo"/>
+          <w:color w:val="9CDCFE"/>
+          <w:sz w:val="18"/>
+          <w:szCs w:val="18"/>
+        </w:rPr>
+        <w:t>matrix</w:t>
+      </w:r>
+      <w:r>
+        <w:rPr>
+          <w:rFonts w:ascii="Menlo" w:hAnsi="Menlo" w:cs="Menlo"/>
+          <w:color w:val="D4D4D4"/>
+          <w:sz w:val="18"/>
+          <w:szCs w:val="18"/>
+        </w:rPr>
+        <w:t xml:space="preserve"> = </w:t>
+      </w:r>
+    </w:p>
+    <w:p>
+      <w:pPr>
+        <w:shd w:val="clear" w:color="auto" w:fill="1E1E1E"/>
+        <w:spacing w:line="270" w:lineRule="atLeast"/>
+        <w:rPr>
+          <w:rFonts w:ascii="Menlo" w:hAnsi="Menlo" w:cs="Menlo"/>
+          <w:color w:val="D4D4D4"/>
+          <w:sz w:val="18"/>
+          <w:szCs w:val="18"/>
+        </w:rPr>
+      </w:pPr>
+      <w:r>
+        <w:rPr>
+          <w:rFonts w:ascii="Menlo" w:hAnsi="Menlo" w:cs="Menlo"/>
+          <w:color w:val="D4D4D4"/>
+          <w:sz w:val="18"/>
+          <w:szCs w:val="18"/>
+        </w:rPr>
+        <w:t>[[</w:t>
+      </w:r>
+      <w:proofErr w:type="gramStart"/>
+      <w:r>
+        <w:rPr>
+          <w:rFonts w:ascii="Menlo" w:hAnsi="Menlo" w:cs="Menlo"/>
+          <w:color w:val="B5CEA8"/>
+          <w:sz w:val="18"/>
+          <w:szCs w:val="18"/>
+        </w:rPr>
+        <w:t>747</w:t>
+      </w:r>
+      <w:r>
+        <w:rPr>
+          <w:rFonts w:ascii="Menlo" w:hAnsi="Menlo" w:cs="Menlo"/>
+          <w:color w:val="D4D4D4"/>
+          <w:sz w:val="18"/>
+          <w:szCs w:val="18"/>
+        </w:rPr>
+        <w:t xml:space="preserve">  </w:t>
+      </w:r>
+      <w:r>
+        <w:rPr>
+          <w:rFonts w:ascii="Menlo" w:hAnsi="Menlo" w:cs="Menlo"/>
+          <w:color w:val="B5CEA8"/>
+          <w:sz w:val="18"/>
+          <w:szCs w:val="18"/>
+        </w:rPr>
+        <w:t>23</w:t>
+      </w:r>
+      <w:proofErr w:type="gramEnd"/>
+      <w:r>
+        <w:rPr>
+          <w:rFonts w:ascii="Menlo" w:hAnsi="Menlo" w:cs="Menlo"/>
+          <w:color w:val="D4D4D4"/>
+          <w:sz w:val="18"/>
+          <w:szCs w:val="18"/>
+        </w:rPr>
+        <w:t>]</w:t>
+      </w:r>
+    </w:p>
+    <w:p>
+      <w:pPr>
+        <w:shd w:val="clear" w:color="auto" w:fill="1E1E1E"/>
+        <w:spacing w:line="270" w:lineRule="atLeast"/>
+        <w:rPr>
+          <w:rFonts w:ascii="Menlo" w:hAnsi="Menlo" w:cs="Menlo"/>
+          <w:color w:val="D4D4D4"/>
+          <w:sz w:val="18"/>
+          <w:szCs w:val="18"/>
+        </w:rPr>
+      </w:pPr>
+      <w:r>
+        <w:rPr>
+          <w:rFonts w:ascii="Menlo" w:hAnsi="Menlo" w:cs="Menlo"/>
+          <w:color w:val="D4D4D4"/>
+          <w:sz w:val="18"/>
+          <w:szCs w:val="18"/>
+        </w:rPr>
+        <w:t xml:space="preserve"> [ </w:t>
+      </w:r>
+      <w:proofErr w:type="gramStart"/>
+      <w:r>
+        <w:rPr>
+          <w:rFonts w:ascii="Menlo" w:hAnsi="Menlo" w:cs="Menlo"/>
+          <w:color w:val="B5CEA8"/>
+          <w:sz w:val="18"/>
+          <w:szCs w:val="18"/>
+        </w:rPr>
+        <w:t>44</w:t>
+      </w:r>
+      <w:r>
+        <w:rPr>
+          <w:rFonts w:ascii="Menlo" w:hAnsi="Menlo" w:cs="Menlo"/>
+          <w:color w:val="D4D4D4"/>
+          <w:sz w:val="18"/>
+          <w:szCs w:val="18"/>
+        </w:rPr>
+        <w:t xml:space="preserve">  </w:t>
+      </w:r>
+      <w:r>
+        <w:rPr>
+          <w:rFonts w:ascii="Menlo" w:hAnsi="Menlo" w:cs="Menlo"/>
+          <w:color w:val="B5CEA8"/>
+          <w:sz w:val="18"/>
+          <w:szCs w:val="18"/>
+        </w:rPr>
+        <w:t>18</w:t>
+      </w:r>
+      <w:proofErr w:type="gramEnd"/>
+      <w:r>
+        <w:rPr>
+          <w:rFonts w:ascii="Menlo" w:hAnsi="Menlo" w:cs="Menlo"/>
+          <w:color w:val="D4D4D4"/>
+          <w:sz w:val="18"/>
+          <w:szCs w:val="18"/>
+        </w:rPr>
+        <w:t>]]</w:t>
+      </w:r>
+    </w:p>
+    <w:p>
+      <w:pPr>
+        <w:shd w:val="clear" w:color="auto" w:fill="1E1E1E"/>
+        <w:spacing w:line="270" w:lineRule="atLeast"/>
+        <w:rPr>
+          <w:rFonts w:ascii="Menlo" w:hAnsi="Menlo" w:cs="Menlo"/>
+          <w:color w:val="D4D4D4"/>
+          <w:sz w:val="18"/>
+          <w:szCs w:val="18"/>
+        </w:rPr>
+      </w:pPr>
+      <w:r>
+        <w:rPr>
+          <w:rFonts w:ascii="Menlo" w:hAnsi="Menlo" w:cs="Menlo"/>
+          <w:color w:val="4EC9B0"/>
+          <w:sz w:val="18"/>
+          <w:szCs w:val="18"/>
+        </w:rPr>
+        <w:t>Entropy</w:t>
+      </w:r>
+      <w:r>
+        <w:rPr>
+          <w:rFonts w:ascii="Menlo" w:hAnsi="Menlo" w:cs="Menlo"/>
+          <w:color w:val="D4D4D4"/>
+          <w:sz w:val="18"/>
+          <w:szCs w:val="18"/>
+        </w:rPr>
+        <w:t xml:space="preserve"> accuracy is </w:t>
+      </w:r>
+      <w:r>
+        <w:rPr>
+          <w:rFonts w:ascii="Menlo" w:hAnsi="Menlo" w:cs="Menlo"/>
+          <w:color w:val="B5CEA8"/>
+          <w:sz w:val="18"/>
+          <w:szCs w:val="18"/>
+        </w:rPr>
+        <w:t>93.02884615384616</w:t>
+      </w:r>
+      <w:r>
+        <w:rPr>
+          <w:rFonts w:ascii="Menlo" w:hAnsi="Menlo" w:cs="Menlo"/>
+          <w:color w:val="D4D4D4"/>
+          <w:sz w:val="18"/>
+          <w:szCs w:val="18"/>
+        </w:rPr>
+        <w:t>%</w:t>
+      </w:r>
+    </w:p>
+    <w:p>
+      <w:pPr>
+        <w:shd w:val="clear" w:color="auto" w:fill="1E1E1E"/>
+        <w:spacing w:line="270" w:lineRule="atLeast"/>
+        <w:rPr>
+          <w:rFonts w:ascii="Menlo" w:hAnsi="Menlo" w:cs="Menlo"/>
+          <w:color w:val="D4D4D4"/>
+          <w:sz w:val="18"/>
+          <w:szCs w:val="18"/>
+        </w:rPr>
+      </w:pPr>
+      <w:r>
+        <w:rPr>
+          <w:rFonts w:ascii="Menlo" w:hAnsi="Menlo" w:cs="Menlo"/>
+          <w:color w:val="4EC9B0"/>
+          <w:sz w:val="18"/>
+          <w:szCs w:val="18"/>
+        </w:rPr>
+        <w:t>Confusion</w:t>
+      </w:r>
+      <w:r>
+        <w:rPr>
+          <w:rFonts w:ascii="Menlo" w:hAnsi="Menlo" w:cs="Menlo"/>
+          <w:color w:val="D4D4D4"/>
+          <w:sz w:val="18"/>
+          <w:szCs w:val="18"/>
+        </w:rPr>
+        <w:t xml:space="preserve"> </w:t>
+      </w:r>
+      <w:r>
+        <w:rPr>
+          <w:rFonts w:ascii="Menlo" w:hAnsi="Menlo" w:cs="Menlo"/>
+          <w:color w:val="9CDCFE"/>
+          <w:sz w:val="18"/>
+          <w:szCs w:val="18"/>
+        </w:rPr>
+        <w:t>matrix</w:t>
+      </w:r>
+      <w:r>
+        <w:rPr>
+          <w:rFonts w:ascii="Menlo" w:hAnsi="Menlo" w:cs="Menlo"/>
+          <w:color w:val="D4D4D4"/>
+          <w:sz w:val="18"/>
+          <w:szCs w:val="18"/>
+        </w:rPr>
+        <w:t xml:space="preserve"> = </w:t>
+      </w:r>
+    </w:p>
+    <w:p>
+      <w:pPr>
+        <w:shd w:val="clear" w:color="auto" w:fill="1E1E1E"/>
+        <w:spacing w:line="270" w:lineRule="atLeast"/>
+        <w:rPr>
+          <w:rFonts w:ascii="Menlo" w:hAnsi="Menlo" w:cs="Menlo"/>
+          <w:color w:val="D4D4D4"/>
+          <w:sz w:val="18"/>
+          <w:szCs w:val="18"/>
+        </w:rPr>
+      </w:pPr>
+      <w:r>
+        <w:rPr>
+          <w:rFonts w:ascii="Menlo" w:hAnsi="Menlo" w:cs="Menlo"/>
+          <w:color w:val="D4D4D4"/>
+          <w:sz w:val="18"/>
+          <w:szCs w:val="18"/>
+        </w:rPr>
+        <w:t>[[</w:t>
+      </w:r>
+      <w:proofErr w:type="gramStart"/>
+      <w:r>
+        <w:rPr>
+          <w:rFonts w:ascii="Menlo" w:hAnsi="Menlo" w:cs="Menlo"/>
+          <w:color w:val="B5CEA8"/>
+          <w:sz w:val="18"/>
+          <w:szCs w:val="18"/>
+        </w:rPr>
+        <w:t>755</w:t>
+      </w:r>
+      <w:r>
+        <w:rPr>
+          <w:rFonts w:ascii="Menlo" w:hAnsi="Menlo" w:cs="Menlo"/>
+          <w:color w:val="D4D4D4"/>
+          <w:sz w:val="18"/>
+          <w:szCs w:val="18"/>
+        </w:rPr>
+        <w:t xml:space="preserve">  </w:t>
+      </w:r>
+      <w:r>
+        <w:rPr>
+          <w:rFonts w:ascii="Menlo" w:hAnsi="Menlo" w:cs="Menlo"/>
+          <w:color w:val="B5CEA8"/>
+          <w:sz w:val="18"/>
+          <w:szCs w:val="18"/>
+        </w:rPr>
+        <w:t>15</w:t>
+      </w:r>
+      <w:proofErr w:type="gramEnd"/>
+      <w:r>
+        <w:rPr>
+          <w:rFonts w:ascii="Menlo" w:hAnsi="Menlo" w:cs="Menlo"/>
+          <w:color w:val="D4D4D4"/>
+          <w:sz w:val="18"/>
+          <w:szCs w:val="18"/>
+        </w:rPr>
+        <w:t>]</w:t>
+      </w:r>
+    </w:p>
+    <w:p>
+      <w:pPr>
+        <w:shd w:val="clear" w:color="auto" w:fill="1E1E1E"/>
+        <w:spacing w:line="270" w:lineRule="atLeast"/>
+        <w:rPr>
+          <w:rFonts w:ascii="Menlo" w:hAnsi="Menlo" w:cs="Menlo"/>
+          <w:color w:val="D4D4D4"/>
+          <w:sz w:val="18"/>
+          <w:szCs w:val="18"/>
+        </w:rPr>
+      </w:pPr>
+      <w:r>
+        <w:rPr>
+          <w:rFonts w:ascii="Menlo" w:hAnsi="Menlo" w:cs="Menlo"/>
+          <w:color w:val="D4D4D4"/>
+          <w:sz w:val="18"/>
+          <w:szCs w:val="18"/>
+        </w:rPr>
+        <w:t xml:space="preserve"> [ </w:t>
+      </w:r>
+      <w:proofErr w:type="gramStart"/>
+      <w:r>
+        <w:rPr>
+          <w:rFonts w:ascii="Menlo" w:hAnsi="Menlo" w:cs="Menlo"/>
+          <w:color w:val="B5CEA8"/>
+          <w:sz w:val="18"/>
+          <w:szCs w:val="18"/>
+        </w:rPr>
+        <w:t>43</w:t>
+      </w:r>
+      <w:r>
+        <w:rPr>
+          <w:rFonts w:ascii="Menlo" w:hAnsi="Menlo" w:cs="Menlo"/>
+          <w:color w:val="D4D4D4"/>
+          <w:sz w:val="18"/>
+          <w:szCs w:val="18"/>
+        </w:rPr>
+        <w:t xml:space="preserve">  </w:t>
+      </w:r>
+      <w:r>
+        <w:rPr>
+          <w:rFonts w:ascii="Menlo" w:hAnsi="Menlo" w:cs="Menlo"/>
+          <w:color w:val="B5CEA8"/>
+          <w:sz w:val="18"/>
+          <w:szCs w:val="18"/>
+        </w:rPr>
+        <w:t>19</w:t>
+      </w:r>
+      <w:proofErr w:type="gramEnd"/>
+      <w:r>
+        <w:rPr>
+          <w:rFonts w:ascii="Menlo" w:hAnsi="Menlo" w:cs="Menlo"/>
+          <w:color w:val="D4D4D4"/>
+          <w:sz w:val="18"/>
+          <w:szCs w:val="18"/>
+        </w:rPr>
+        <w:t>]]</w:t>
+      </w:r>
+    </w:p>
+    <w:p>
+      <w:pPr>
+        <w:spacing w:line="276" w:lineRule="auto"/>
+      </w:pPr>
+    </w:p>
+    <w:p>
+      <w:pPr>
+        <w:spacing w:line="276" w:lineRule="auto"/>
+      </w:pPr>
+      <w:r>
+        <w:t xml:space="preserve">The accuracy is obtained by called </w:t>
+      </w:r>
+      <w:r>
+        <w:t xml:space="preserve">the </w:t>
+      </w:r>
+      <w:proofErr w:type="spellStart"/>
+      <w:r>
+        <w:t>accuracy_score</w:t>
+      </w:r>
+      <w:proofErr w:type="spellEnd"/>
+      <w:r>
+        <w:t xml:space="preserve"> function provided by Python </w:t>
+      </w:r>
+      <w:proofErr w:type="spellStart"/>
+      <w:r>
+        <w:t>Sklearn</w:t>
+      </w:r>
+      <w:proofErr w:type="spellEnd"/>
+      <w:r>
+        <w:t xml:space="preserve"> library</w:t>
+      </w:r>
+      <w:r>
+        <w:t xml:space="preserve">, which essentially calculates the </w:t>
+      </w:r>
+      <w:r>
+        <w:t>ratio</w:t>
+      </w:r>
+      <w:r>
+        <w:t xml:space="preserve"> of </w:t>
+      </w:r>
+      <w:r>
+        <w:t xml:space="preserve">the number of </w:t>
+      </w:r>
+      <w:r>
+        <w:t xml:space="preserve">correct predictions over </w:t>
+      </w:r>
+      <w:r>
+        <w:t xml:space="preserve">the </w:t>
+      </w:r>
+      <w:r>
+        <w:lastRenderedPageBreak/>
+        <w:t xml:space="preserve">number of </w:t>
+      </w:r>
+      <w:r>
+        <w:t>all predictions.</w:t>
+      </w:r>
+      <w:r>
+        <w:t xml:space="preserve"> </w:t>
+      </w:r>
+      <w:r>
+        <w:t>The resultant accurac</w:t>
+      </w:r>
+      <w:r>
+        <w:t>ies</w:t>
+      </w:r>
+      <w:r>
+        <w:t xml:space="preserve"> over the five runs</w:t>
+      </w:r>
+      <w:r>
+        <w:t xml:space="preserve"> range from 91% to 94%</w:t>
+      </w:r>
+      <w:r>
+        <w:t xml:space="preserve"> and the complete set of accuracies is shown below:</w:t>
+      </w:r>
+    </w:p>
+    <w:tbl>
+      <w:tblPr>
+        <w:tblStyle w:val="TableGrid"/>
+        <w:tblW w:w="0" w:type="auto"/>
+        <w:tblLook w:val="04A0" w:firstRow="1" w:lastRow="0" w:firstColumn="1" w:lastColumn="0" w:noHBand="0" w:noVBand="1"/>
+      </w:tblPr>
+      <w:tblGrid>
+        <w:gridCol w:w="1467"/>
+        <w:gridCol w:w="1732"/>
+        <w:gridCol w:w="1551"/>
+        <w:gridCol w:w="1551"/>
+        <w:gridCol w:w="1497"/>
+        <w:gridCol w:w="1552"/>
+      </w:tblGrid>
+      <w:tr>
+        <w:tc>
+          <w:tcPr>
+            <w:tcW w:w="1558" w:type="dxa"/>
+          </w:tcPr>
+          <w:p>
+            <w:pPr>
+              <w:spacing w:line="276" w:lineRule="auto"/>
+              <w:jc w:val="center"/>
+            </w:pPr>
+          </w:p>
+        </w:tc>
+        <w:tc>
+          <w:tcPr>
+            <w:tcW w:w="1558" w:type="dxa"/>
+          </w:tcPr>
+          <w:p>
+            <w:pPr>
+              <w:spacing w:line="276" w:lineRule="auto"/>
+              <w:jc w:val="center"/>
+            </w:pPr>
+            <w:r>
+              <w:t>1</w:t>
+            </w:r>
+            <w:r>
+              <w:rPr>
+                <w:vertAlign w:val="superscript"/>
+              </w:rPr>
+              <w:t>st</w:t>
+            </w:r>
+            <w:r>
+              <w:t xml:space="preserve"> Iteration</w:t>
+            </w:r>
+          </w:p>
+        </w:tc>
+        <w:tc>
+          <w:tcPr>
+            <w:tcW w:w="1558" w:type="dxa"/>
+          </w:tcPr>
+          <w:p>
+            <w:pPr>
+              <w:spacing w:line="276" w:lineRule="auto"/>
+              <w:jc w:val="center"/>
+            </w:pPr>
+            <w:r>
+              <w:t>2</w:t>
+            </w:r>
+            <w:r>
+              <w:rPr>
+                <w:vertAlign w:val="superscript"/>
+              </w:rPr>
+              <w:t>nd</w:t>
+            </w:r>
+            <w:r>
+              <w:t xml:space="preserve"> Iteration</w:t>
+            </w:r>
+          </w:p>
+        </w:tc>
+        <w:tc>
+          <w:tcPr>
+            <w:tcW w:w="1558" w:type="dxa"/>
+          </w:tcPr>
+          <w:p>
+            <w:pPr>
+              <w:spacing w:line="276" w:lineRule="auto"/>
+              <w:jc w:val="center"/>
+            </w:pPr>
+            <w:r>
+              <w:t>3</w:t>
+            </w:r>
+            <w:r>
+              <w:rPr>
+                <w:vertAlign w:val="superscript"/>
+              </w:rPr>
+              <w:t>rd</w:t>
+            </w:r>
+            <w:r>
+              <w:t xml:space="preserve"> Iteration</w:t>
+            </w:r>
+          </w:p>
+        </w:tc>
+        <w:tc>
+          <w:tcPr>
+            <w:tcW w:w="1559" w:type="dxa"/>
+          </w:tcPr>
+          <w:p>
+            <w:pPr>
+              <w:spacing w:line="276" w:lineRule="auto"/>
+              <w:jc w:val="center"/>
+            </w:pPr>
+            <w:r>
+              <w:t>4</w:t>
+            </w:r>
+            <w:r>
+              <w:rPr>
+                <w:vertAlign w:val="superscript"/>
+              </w:rPr>
+              <w:t>th</w:t>
+            </w:r>
+            <w:r>
+              <w:t xml:space="preserve"> Iteration</w:t>
+            </w:r>
+          </w:p>
+        </w:tc>
+        <w:tc>
+          <w:tcPr>
+            <w:tcW w:w="1559" w:type="dxa"/>
+          </w:tcPr>
+          <w:p>
+            <w:pPr>
+              <w:spacing w:line="276" w:lineRule="auto"/>
+              <w:jc w:val="center"/>
+            </w:pPr>
+            <w:r>
+              <w:t>5</w:t>
+            </w:r>
+            <w:r>
+              <w:rPr>
+                <w:vertAlign w:val="superscript"/>
+              </w:rPr>
+              <w:t>th</w:t>
+            </w:r>
+            <w:r>
+              <w:t xml:space="preserve"> Iteration</w:t>
+            </w:r>
+          </w:p>
+        </w:tc>
+      </w:tr>
+      <w:tr>
+        <w:tc>
+          <w:tcPr>
+            <w:tcW w:w="1558" w:type="dxa"/>
+          </w:tcPr>
+          <w:p>
+            <w:pPr>
+              <w:spacing w:line="276" w:lineRule="auto"/>
+              <w:jc w:val="center"/>
+            </w:pPr>
+            <w:r>
+              <w:t>Gini Index</w:t>
+            </w:r>
+          </w:p>
+        </w:tc>
+        <w:tc>
+          <w:tcPr>
+            <w:tcW w:w="1558" w:type="dxa"/>
+          </w:tcPr>
+          <w:tbl>
+            <w:tblPr>
+              <w:tblW w:w="1300" w:type="dxa"/>
+              <w:tblLook w:val="04A0" w:firstRow="1" w:lastRow="0" w:firstColumn="1" w:lastColumn="0" w:noHBand="0" w:noVBand="1"/>
+            </w:tblPr>
+            <w:tblGrid>
+              <w:gridCol w:w="1300"/>
+            </w:tblGrid>
+            <w:tr>
+              <w:trPr>
+                <w:trHeight w:val="320"/>
+              </w:trPr>
+              <w:tc>
+                <w:tcPr>
+                  <w:tcW w:w="1300" w:type="dxa"/>
+                  <w:tcBorders>
+                    <w:top w:val="nil"/>
+                    <w:left w:val="nil"/>
+                    <w:bottom w:val="nil"/>
+                    <w:right w:val="nil"/>
+                  </w:tcBorders>
+                  <w:shd w:val="clear" w:color="auto" w:fill="auto"/>
+                  <w:noWrap/>
+                  <w:vAlign w:val="bottom"/>
+                  <w:hideMark/>
+                </w:tcPr>
+                <w:tbl>
+                  <w:tblPr>
+                    <w:tblW w:w="935" w:type="dxa"/>
+                    <w:tblLook w:val="04A0" w:firstRow="1" w:lastRow="0" w:firstColumn="1" w:lastColumn="0" w:noHBand="0" w:noVBand="1"/>
+                  </w:tblPr>
+                  <w:tblGrid>
+                    <w:gridCol w:w="956"/>
+                  </w:tblGrid>
+                  <w:tr>
+                    <w:trPr>
+                      <w:trHeight w:val="320"/>
+                    </w:trPr>
+                    <w:tc>
+                      <w:tcPr>
+                        <w:tcW w:w="935" w:type="dxa"/>
+                        <w:tcBorders>
+                          <w:top w:val="nil"/>
+                          <w:left w:val="nil"/>
+                          <w:bottom w:val="nil"/>
+                          <w:right w:val="nil"/>
+                        </w:tcBorders>
+                        <w:shd w:val="clear" w:color="auto" w:fill="auto"/>
+                        <w:noWrap/>
+                        <w:vAlign w:val="bottom"/>
+                        <w:hideMark/>
+                      </w:tcPr>
+                      <w:p>
+                        <w:pPr>
+                          <w:jc w:val="center"/>
+                          <w:rPr>
+                            <w:color w:val="000000"/>
+                          </w:rPr>
+                        </w:pPr>
+                        <w:r>
+                          <w:rPr>
+                            <w:color w:val="000000"/>
+                          </w:rPr>
+                          <w:t>91.83%</w:t>
+                        </w:r>
+                      </w:p>
+                    </w:tc>
+                  </w:tr>
+                </w:tbl>
+                <w:p>
+                  <w:pPr>
+                    <w:jc w:val="center"/>
+                    <w:rPr>
+                      <w:color w:val="000000"/>
+                    </w:rPr>
+                  </w:pPr>
+                </w:p>
+              </w:tc>
+            </w:tr>
+          </w:tbl>
+          <w:p>
+            <w:pPr>
+              <w:spacing w:line="276" w:lineRule="auto"/>
+              <w:jc w:val="center"/>
+            </w:pPr>
+          </w:p>
+        </w:tc>
+        <w:tc>
+          <w:tcPr>
+            <w:tcW w:w="1558" w:type="dxa"/>
+          </w:tcPr>
+          <w:tbl>
+            <w:tblPr>
+              <w:tblW w:w="1300" w:type="dxa"/>
+              <w:tblLook w:val="04A0" w:firstRow="1" w:lastRow="0" w:firstColumn="1" w:lastColumn="0" w:noHBand="0" w:noVBand="1"/>
+            </w:tblPr>
+            <w:tblGrid>
+              <w:gridCol w:w="1300"/>
+            </w:tblGrid>
+            <w:tr>
+              <w:trPr>
+                <w:trHeight w:val="320"/>
+              </w:trPr>
+              <w:tc>
+                <w:tcPr>
+                  <w:tcW w:w="1300" w:type="dxa"/>
+                  <w:tcBorders>
+                    <w:top w:val="nil"/>
+                    <w:left w:val="nil"/>
+                    <w:bottom w:val="nil"/>
+                    <w:right w:val="nil"/>
+                  </w:tcBorders>
+                  <w:shd w:val="clear" w:color="auto" w:fill="auto"/>
+                  <w:noWrap/>
+                  <w:vAlign w:val="bottom"/>
+                  <w:hideMark/>
+                </w:tcPr>
+                <w:p>
+                  <w:pPr>
+                    <w:jc w:val="center"/>
+                    <w:rPr>
+                      <w:color w:val="000000"/>
+                    </w:rPr>
+                  </w:pPr>
+                  <w:r>
+                    <w:rPr>
+                      <w:color w:val="000000"/>
+                    </w:rPr>
+                    <w:t>92.67%</w:t>
+                  </w:r>
+                </w:p>
+              </w:tc>
+            </w:tr>
+          </w:tbl>
+          <w:p>
+            <w:pPr>
+              <w:spacing w:line="276" w:lineRule="auto"/>
+              <w:jc w:val="center"/>
+            </w:pPr>
+          </w:p>
+        </w:tc>
+        <w:tc>
+          <w:tcPr>
+            <w:tcW w:w="1558" w:type="dxa"/>
+          </w:tcPr>
+          <w:p>
+            <w:pPr>
+              <w:spacing w:line="276" w:lineRule="auto"/>
+              <w:jc w:val="center"/>
+            </w:pPr>
+            <w:r>
+              <w:rPr>
+                <w:color w:val="000000"/>
+              </w:rPr>
+              <w:t>91.47%</w:t>
+            </w:r>
+          </w:p>
+        </w:tc>
+        <w:tc>
+          <w:tcPr>
+            <w:tcW w:w="1559" w:type="dxa"/>
+          </w:tcPr>
+          <w:tbl>
+            <w:tblPr>
+              <w:tblW w:w="236" w:type="dxa"/>
+              <w:tblLook w:val="04A0" w:firstRow="1" w:lastRow="0" w:firstColumn="1" w:lastColumn="0" w:noHBand="0" w:noVBand="1"/>
+            </w:tblPr>
+            <w:tblGrid>
+              <w:gridCol w:w="956"/>
+            </w:tblGrid>
+            <w:tr>
+              <w:trPr>
+                <w:trHeight w:val="320"/>
+              </w:trPr>
+              <w:tc>
+                <w:tcPr>
+                  <w:tcW w:w="236" w:type="dxa"/>
+                  <w:tcBorders>
+                    <w:top w:val="nil"/>
+                    <w:left w:val="nil"/>
+                    <w:bottom w:val="nil"/>
+                    <w:right w:val="nil"/>
+                  </w:tcBorders>
+                  <w:shd w:val="clear" w:color="auto" w:fill="auto"/>
+                  <w:noWrap/>
+                  <w:vAlign w:val="bottom"/>
+                  <w:hideMark/>
+                </w:tcPr>
+                <w:p>
+                  <w:pPr>
+                    <w:jc w:val="center"/>
+                    <w:rPr>
+                      <w:color w:val="000000"/>
+                    </w:rPr>
+                  </w:pPr>
+                  <w:r>
+                    <w:rPr>
+                      <w:color w:val="000000"/>
+                    </w:rPr>
+                    <w:t>92.19%</w:t>
+                  </w:r>
+                </w:p>
+              </w:tc>
+            </w:tr>
+          </w:tbl>
+          <w:p>
+            <w:pPr>
+              <w:spacing w:line="276" w:lineRule="auto"/>
+              <w:jc w:val="center"/>
+            </w:pPr>
+          </w:p>
+        </w:tc>
+        <w:tc>
+          <w:tcPr>
+            <w:tcW w:w="1559" w:type="dxa"/>
+          </w:tcPr>
+          <w:tbl>
+            <w:tblPr>
+              <w:tblW w:w="236" w:type="dxa"/>
+              <w:tblLook w:val="04A0" w:firstRow="1" w:lastRow="0" w:firstColumn="1" w:lastColumn="0" w:noHBand="0" w:noVBand="1"/>
+            </w:tblPr>
+            <w:tblGrid>
+              <w:gridCol w:w="956"/>
+            </w:tblGrid>
+            <w:tr>
+              <w:trPr>
+                <w:trHeight w:val="320"/>
+              </w:trPr>
+              <w:tc>
+                <w:tcPr>
+                  <w:tcW w:w="236" w:type="dxa"/>
+                  <w:tcBorders>
+                    <w:top w:val="nil"/>
+                    <w:left w:val="nil"/>
+                    <w:bottom w:val="nil"/>
+                    <w:right w:val="nil"/>
+                  </w:tcBorders>
+                  <w:shd w:val="clear" w:color="auto" w:fill="auto"/>
+                  <w:noWrap/>
+                  <w:vAlign w:val="bottom"/>
+                  <w:hideMark/>
+                </w:tcPr>
+                <w:p>
+                  <w:pPr>
+                    <w:jc w:val="center"/>
+                    <w:rPr>
+                      <w:color w:val="000000"/>
+                    </w:rPr>
+                  </w:pPr>
+                  <w:r>
+                    <w:rPr>
+                      <w:color w:val="000000"/>
+                    </w:rPr>
+                    <w:t>94.23%</w:t>
+                  </w:r>
+                </w:p>
+              </w:tc>
+            </w:tr>
+          </w:tbl>
+          <w:p>
+            <w:pPr>
+              <w:spacing w:line="276" w:lineRule="auto"/>
+              <w:jc w:val="center"/>
+            </w:pPr>
+          </w:p>
+        </w:tc>
+      </w:tr>
+      <w:tr>
+        <w:tc>
+          <w:tcPr>
+            <w:tcW w:w="1558" w:type="dxa"/>
+          </w:tcPr>
+          <w:p>
+            <w:pPr>
+              <w:spacing w:line="276" w:lineRule="auto"/>
+              <w:jc w:val="center"/>
+            </w:pPr>
+            <w:r>
+              <w:t>Entropy</w:t>
+            </w:r>
+          </w:p>
+        </w:tc>
+        <w:tc>
+          <w:tcPr>
+            <w:tcW w:w="1558" w:type="dxa"/>
+          </w:tcPr>
+          <w:tbl>
+            <w:tblPr>
+              <w:tblW w:w="1300" w:type="dxa"/>
+              <w:tblLook w:val="04A0" w:firstRow="1" w:lastRow="0" w:firstColumn="1" w:lastColumn="0" w:noHBand="0" w:noVBand="1"/>
+            </w:tblPr>
+            <w:tblGrid>
+              <w:gridCol w:w="1516"/>
+            </w:tblGrid>
+            <w:tr>
+              <w:trPr>
+                <w:trHeight w:val="320"/>
+              </w:trPr>
+              <w:tc>
+                <w:tcPr>
+                  <w:tcW w:w="1300" w:type="dxa"/>
+                  <w:tcBorders>
+                    <w:top w:val="nil"/>
+                    <w:left w:val="nil"/>
+                    <w:bottom w:val="nil"/>
+                    <w:right w:val="nil"/>
+                  </w:tcBorders>
+                  <w:shd w:val="clear" w:color="auto" w:fill="auto"/>
+                  <w:noWrap/>
+                  <w:vAlign w:val="bottom"/>
+                  <w:hideMark/>
+                </w:tcPr>
+                <w:tbl>
+                  <w:tblPr>
+                    <w:tblW w:w="1300" w:type="dxa"/>
+                    <w:tblLook w:val="04A0" w:firstRow="1" w:lastRow="0" w:firstColumn="1" w:lastColumn="0" w:noHBand="0" w:noVBand="1"/>
+                  </w:tblPr>
+                  <w:tblGrid>
+                    <w:gridCol w:w="1300"/>
+                  </w:tblGrid>
+                  <w:tr>
+                    <w:trPr>
+                      <w:trHeight w:val="320"/>
+                    </w:trPr>
+                    <w:tc>
+                      <w:tcPr>
+                        <w:tcW w:w="1300" w:type="dxa"/>
+                        <w:tcBorders>
+                          <w:top w:val="nil"/>
+                          <w:left w:val="nil"/>
+                          <w:bottom w:val="nil"/>
+                          <w:right w:val="nil"/>
+                        </w:tcBorders>
+                        <w:shd w:val="clear" w:color="auto" w:fill="auto"/>
+                        <w:noWrap/>
+                        <w:vAlign w:val="bottom"/>
+                        <w:hideMark/>
+                      </w:tcPr>
+                      <w:p>
+                        <w:pPr>
+                          <w:rPr>
+                            <w:color w:val="000000"/>
+                          </w:rPr>
+                        </w:pPr>
+                        <w:r>
+                          <w:rPr>
+                            <w:color w:val="000000"/>
+                          </w:rPr>
+                          <w:t>91.83%</w:t>
+                        </w:r>
+                      </w:p>
+                    </w:tc>
+                  </w:tr>
+                </w:tbl>
+                <w:p>
+                  <w:pPr>
+                    <w:jc w:val="center"/>
+                    <w:rPr>
+                      <w:color w:val="000000"/>
+                    </w:rPr>
+                  </w:pPr>
+                </w:p>
+              </w:tc>
+            </w:tr>
+          </w:tbl>
+          <w:p>
+            <w:pPr>
+              <w:spacing w:line="276" w:lineRule="auto"/>
+              <w:jc w:val="center"/>
+            </w:pPr>
+          </w:p>
+        </w:tc>
+        <w:tc>
+          <w:tcPr>
+            <w:tcW w:w="1558" w:type="dxa"/>
+          </w:tcPr>
+          <w:tbl>
+            <w:tblPr>
+              <w:tblW w:w="1300" w:type="dxa"/>
+              <w:tblLook w:val="04A0" w:firstRow="1" w:lastRow="0" w:firstColumn="1" w:lastColumn="0" w:noHBand="0" w:noVBand="1"/>
+            </w:tblPr>
+            <w:tblGrid>
+              <w:gridCol w:w="1300"/>
+            </w:tblGrid>
+            <w:tr>
+              <w:trPr>
+                <w:trHeight w:val="320"/>
+              </w:trPr>
+              <w:tc>
+                <w:tcPr>
+                  <w:tcW w:w="1300" w:type="dxa"/>
+                  <w:tcBorders>
+                    <w:top w:val="nil"/>
+                    <w:left w:val="nil"/>
+                    <w:bottom w:val="nil"/>
+                    <w:right w:val="nil"/>
+                  </w:tcBorders>
+                  <w:shd w:val="clear" w:color="auto" w:fill="auto"/>
+                  <w:noWrap/>
+                  <w:vAlign w:val="bottom"/>
+                  <w:hideMark/>
+                </w:tcPr>
+                <w:p>
+                  <w:pPr>
+                    <w:jc w:val="center"/>
+                    <w:rPr>
+                      <w:color w:val="000000"/>
+                    </w:rPr>
+                  </w:pPr>
+                  <w:r>
+                    <w:rPr>
+                      <w:color w:val="000000"/>
+                    </w:rPr>
+                    <w:t>92.79%</w:t>
+                  </w:r>
+                </w:p>
+              </w:tc>
+            </w:tr>
+          </w:tbl>
+          <w:p>
+            <w:pPr>
+              <w:spacing w:line="276" w:lineRule="auto"/>
+              <w:jc w:val="center"/>
+            </w:pPr>
+          </w:p>
+        </w:tc>
+        <w:tc>
+          <w:tcPr>
+            <w:tcW w:w="1558" w:type="dxa"/>
+          </w:tcPr>
+          <w:tbl>
+            <w:tblPr>
+              <w:tblW w:w="1300" w:type="dxa"/>
+              <w:tblLook w:val="04A0" w:firstRow="1" w:lastRow="0" w:firstColumn="1" w:lastColumn="0" w:noHBand="0" w:noVBand="1"/>
+            </w:tblPr>
+            <w:tblGrid>
+              <w:gridCol w:w="1300"/>
+            </w:tblGrid>
+            <w:tr>
+              <w:trPr>
+                <w:trHeight w:val="320"/>
+              </w:trPr>
+              <w:tc>
+                <w:tcPr>
+                  <w:tcW w:w="1300" w:type="dxa"/>
+                  <w:tcBorders>
+                    <w:top w:val="nil"/>
+                    <w:left w:val="nil"/>
+                    <w:bottom w:val="nil"/>
+                    <w:right w:val="nil"/>
+                  </w:tcBorders>
+                  <w:shd w:val="clear" w:color="auto" w:fill="auto"/>
+                  <w:noWrap/>
+                  <w:vAlign w:val="bottom"/>
+                  <w:hideMark/>
+                </w:tcPr>
+                <w:p>
+                  <w:pPr>
+                    <w:jc w:val="center"/>
+                    <w:rPr>
+                      <w:color w:val="000000"/>
+                    </w:rPr>
+                  </w:pPr>
+                  <w:r>
+                    <w:rPr>
+                      <w:color w:val="000000"/>
+                    </w:rPr>
+                    <w:t>91.71%</w:t>
+                  </w:r>
+                </w:p>
+              </w:tc>
+            </w:tr>
+          </w:tbl>
+          <w:p>
+            <w:pPr>
+              <w:spacing w:line="276" w:lineRule="auto"/>
+              <w:jc w:val="center"/>
+            </w:pPr>
+          </w:p>
+        </w:tc>
+        <w:tc>
+          <w:tcPr>
+            <w:tcW w:w="1559" w:type="dxa"/>
+          </w:tcPr>
+          <w:p>
+            <w:pPr>
+              <w:spacing w:line="276" w:lineRule="auto"/>
+            </w:pPr>
+            <w:r>
+              <w:rPr>
+                <w:color w:val="000000"/>
+              </w:rPr>
+              <w:t xml:space="preserve">  </w:t>
+            </w:r>
+            <w:bookmarkStart w:id="0" w:name="_GoBack"/>
+            <w:bookmarkEnd w:id="0"/>
+            <w:r>
+              <w:rPr>
+                <w:color w:val="000000"/>
+              </w:rPr>
+              <w:t>92.43%</w:t>
+            </w:r>
+          </w:p>
+        </w:tc>
+        <w:tc>
+          <w:tcPr>
+            <w:tcW w:w="1559" w:type="dxa"/>
+          </w:tcPr>
+          <w:tbl>
+            <w:tblPr>
+              <w:tblW w:w="1300" w:type="dxa"/>
+              <w:tblLook w:val="04A0" w:firstRow="1" w:lastRow="0" w:firstColumn="1" w:lastColumn="0" w:noHBand="0" w:noVBand="1"/>
+            </w:tblPr>
+            <w:tblGrid>
+              <w:gridCol w:w="1300"/>
+            </w:tblGrid>
+            <w:tr>
+              <w:trPr>
+                <w:trHeight w:val="320"/>
+              </w:trPr>
+              <w:tc>
+                <w:tcPr>
+                  <w:tcW w:w="1300" w:type="dxa"/>
+                  <w:tcBorders>
+                    <w:top w:val="nil"/>
+                    <w:left w:val="nil"/>
+                    <w:bottom w:val="nil"/>
+                    <w:right w:val="nil"/>
+                  </w:tcBorders>
+                  <w:shd w:val="clear" w:color="auto" w:fill="auto"/>
+                  <w:noWrap/>
+                  <w:vAlign w:val="bottom"/>
+                  <w:hideMark/>
+                </w:tcPr>
+                <w:p>
+                  <w:pPr>
+                    <w:rPr>
+                      <w:color w:val="000000"/>
+                    </w:rPr>
+                  </w:pPr>
+                  <w:r>
+                    <w:rPr>
+                      <w:color w:val="000000"/>
+                    </w:rPr>
+                    <w:t>93.51%</w:t>
+                  </w:r>
+                </w:p>
+              </w:tc>
+            </w:tr>
+          </w:tbl>
+          <w:p>
+            <w:pPr>
+              <w:spacing w:line="276" w:lineRule="auto"/>
+              <w:jc w:val="center"/>
+            </w:pPr>
+          </w:p>
+        </w:tc>
+      </w:tr>
+    </w:tbl>
+    <w:p>
+      <w:pPr>
+        <w:spacing w:line="276" w:lineRule="auto"/>
+      </w:pPr>
+    </w:p>
+    <w:p>
+      <w:pPr>
+        <w:spacing w:line="276" w:lineRule="auto"/>
+      </w:pPr>
+    </w:p>
+    <w:p>
+      <w:pPr>
+        <w:spacing w:line="276" w:lineRule="auto"/>
+      </w:pPr>
+      <w:r>
+        <w:t>To justify the effectiveness of chosen features</w:t>
+      </w:r>
+      <w:r>
+        <w:t xml:space="preserve">, one </w:t>
+      </w:r>
+      <w:r>
+        <w:t xml:space="preserve">can </w:t>
+      </w:r>
+      <w:r>
+        <w:t xml:space="preserve">look into the confusion matrix. </w:t>
+      </w:r>
+      <w:r>
+        <w:t xml:space="preserve">For example, the </w:t>
+      </w:r>
+      <w:r>
+        <w:t>confusion matrix of the Gini classification tree</w:t>
+      </w:r>
+      <w:r>
+        <w:t xml:space="preserve"> can be interpreted as follows:</w:t>
+      </w:r>
+    </w:p>
+    <w:tbl>
+      <w:tblPr>
+        <w:tblStyle w:val="TableGrid"/>
+        <w:tblW w:w="0" w:type="auto"/>
+        <w:tblLook w:val="04A0" w:firstRow="1" w:lastRow="0" w:firstColumn="1" w:lastColumn="0" w:noHBand="0" w:noVBand="1"/>
+      </w:tblPr>
+      <w:tblGrid>
+        <w:gridCol w:w="2337"/>
+        <w:gridCol w:w="2337"/>
+        <w:gridCol w:w="2338"/>
+        <w:gridCol w:w="2338"/>
+      </w:tblGrid>
+      <w:tr>
+        <w:tc>
+          <w:tcPr>
+            <w:tcW w:w="2337" w:type="dxa"/>
+          </w:tcPr>
+          <w:p>
+            <w:pPr>
+              <w:spacing w:line="276" w:lineRule="auto"/>
+            </w:pPr>
+          </w:p>
+        </w:tc>
+        <w:tc>
+          <w:tcPr>
+            <w:tcW w:w="2337" w:type="dxa"/>
+          </w:tcPr>
+          <w:p>
+            <w:pPr>
+              <w:spacing w:line="276" w:lineRule="auto"/>
+            </w:pPr>
+            <w:r>
+              <w:t>Actual Class 1</w:t>
+            </w:r>
+          </w:p>
+        </w:tc>
+        <w:tc>
+          <w:tcPr>
+            <w:tcW w:w="2338" w:type="dxa"/>
+          </w:tcPr>
+          <w:p>
+            <w:pPr>
+              <w:spacing w:line="276" w:lineRule="auto"/>
+            </w:pPr>
+            <w:r>
+              <w:t>Actual Class 2</w:t>
+            </w:r>
+          </w:p>
+        </w:tc>
+        <w:tc>
+          <w:tcPr>
+            <w:tcW w:w="2338" w:type="dxa"/>
+          </w:tcPr>
+          <w:p>
+            <w:pPr>
+              <w:spacing w:line="276" w:lineRule="auto"/>
+            </w:pPr>
+            <w:r>
+              <w:t>Total</w:t>
+            </w:r>
+          </w:p>
+        </w:tc>
+      </w:tr>
+      <w:tr>
+        <w:tc>
+          <w:tcPr>
+            <w:tcW w:w="2337" w:type="dxa"/>
+          </w:tcPr>
+          <w:p>
+            <w:pPr>
+              <w:spacing w:line="276" w:lineRule="auto"/>
+            </w:pPr>
+            <w:r>
+              <w:t>Predicated Class 1</w:t>
+            </w:r>
+          </w:p>
+        </w:tc>
+        <w:tc>
+          <w:tcPr>
+            <w:tcW w:w="2337" w:type="dxa"/>
+          </w:tcPr>
+          <w:p>
+            <w:pPr>
+              <w:spacing w:line="276" w:lineRule="auto"/>
+            </w:pPr>
+            <w:r>
+              <w:t>89.78%</w:t>
+            </w:r>
+          </w:p>
+        </w:tc>
+        <w:tc>
+          <w:tcPr>
+            <w:tcW w:w="2338" w:type="dxa"/>
+          </w:tcPr>
+          <w:p>
+            <w:pPr>
+              <w:spacing w:line="276" w:lineRule="auto"/>
+            </w:pPr>
+            <w:r>
+              <w:t>2.76%</w:t>
+            </w:r>
+          </w:p>
+        </w:tc>
+        <w:tc>
+          <w:tcPr>
+            <w:tcW w:w="2338" w:type="dxa"/>
+          </w:tcPr>
+          <w:p>
+            <w:pPr>
+              <w:spacing w:line="276" w:lineRule="auto"/>
+            </w:pPr>
+            <w:r>
+              <w:t>92.54%</w:t>
+            </w:r>
+          </w:p>
+        </w:tc>
+      </w:tr>
+      <w:tr>
+        <w:tc>
+          <w:tcPr>
+            <w:tcW w:w="2337" w:type="dxa"/>
+          </w:tcPr>
+          <w:p>
+            <w:pPr>
+              <w:spacing w:line="276" w:lineRule="auto"/>
+            </w:pPr>
+            <w:r>
+              <w:t>Predicated Class 2</w:t>
+            </w:r>
+          </w:p>
+        </w:tc>
+        <w:tc>
+          <w:tcPr>
+            <w:tcW w:w="2337" w:type="dxa"/>
+          </w:tcPr>
+          <w:p>
+            <w:pPr>
+              <w:spacing w:line="276" w:lineRule="auto"/>
+            </w:pPr>
+            <w:r>
+              <w:t>5.288%</w:t>
+            </w:r>
+          </w:p>
+        </w:tc>
+        <w:tc>
+          <w:tcPr>
+            <w:tcW w:w="2338" w:type="dxa"/>
+          </w:tcPr>
+          <w:p>
+            <w:pPr>
+              <w:spacing w:line="276" w:lineRule="auto"/>
+            </w:pPr>
+            <w:r>
+              <w:t>2.163%</w:t>
+            </w:r>
+          </w:p>
+        </w:tc>
+        <w:tc>
+          <w:tcPr>
+            <w:tcW w:w="2338" w:type="dxa"/>
+          </w:tcPr>
+          <w:p>
+            <w:pPr>
+              <w:spacing w:line="276" w:lineRule="auto"/>
+            </w:pPr>
+            <w:r>
+              <w:t>7.451%</w:t>
+            </w:r>
+          </w:p>
+        </w:tc>
+      </w:tr>
+      <w:tr>
+        <w:tc>
+          <w:tcPr>
+            <w:tcW w:w="2337" w:type="dxa"/>
+          </w:tcPr>
+          <w:p>
+            <w:pPr>
+              <w:spacing w:line="276" w:lineRule="auto"/>
+            </w:pPr>
+            <w:r>
+              <w:t>Total</w:t>
+            </w:r>
+          </w:p>
+        </w:tc>
+        <w:tc>
+          <w:tcPr>
+            <w:tcW w:w="2337" w:type="dxa"/>
+          </w:tcPr>
+          <w:p>
+            <w:pPr>
+              <w:spacing w:line="276" w:lineRule="auto"/>
+            </w:pPr>
+            <w:r>
+              <w:t>95.068%</w:t>
+            </w:r>
+          </w:p>
+        </w:tc>
+        <w:tc>
+          <w:tcPr>
+            <w:tcW w:w="2338" w:type="dxa"/>
+          </w:tcPr>
+          <w:p>
+            <w:pPr>
+              <w:spacing w:line="276" w:lineRule="auto"/>
+            </w:pPr>
+            <w:r>
+              <w:t>4.923%</w:t>
+            </w:r>
+          </w:p>
+        </w:tc>
+        <w:tc>
+          <w:tcPr>
+            <w:tcW w:w="2338" w:type="dxa"/>
+          </w:tcPr>
+          <w:p>
+            <w:pPr>
+              <w:spacing w:line="276" w:lineRule="auto"/>
+            </w:pPr>
+            <w:r>
+              <w:t>---</w:t>
+            </w:r>
+          </w:p>
+        </w:tc>
+      </w:tr>
+    </w:tbl>
+    <w:p>
+      <w:pPr>
+        <w:spacing w:line="276" w:lineRule="auto"/>
+      </w:pPr>
+    </w:p>
+    <w:p>
+      <w:pPr>
+        <w:spacing w:line="276" w:lineRule="auto"/>
+      </w:pPr>
+      <w:r>
+        <w:t>The True Positive rate is 89.78% and the True Negative rate is 2.163%</w:t>
+      </w:r>
+      <w:r>
+        <w:t xml:space="preserve">, whereas the False Negative rate is </w:t>
+      </w:r>
+      <w:r>
+        <w:t xml:space="preserve">5.288% and the False Positive rate is 2.76%. </w:t>
+      </w:r>
+      <w:r>
+        <w:t xml:space="preserve">By looking at the total percentage, it can be inferred that </w:t>
+      </w:r>
+      <w:r>
+        <w:t xml:space="preserve">the Gini classification tree predicts Class 1 92.54% of the time and it actually occurs 95.068% of the time. </w:t>
+      </w:r>
+      <w:r>
+        <w:t>There is a</w:t>
+      </w:r>
+      <w:r>
+        <w:t>n</w:t>
+      </w:r>
+      <w:r>
+        <w:t xml:space="preserve"> </w:t>
+      </w:r>
+      <w:r>
+        <w:t>under-lifting of 2.528%</w:t>
+      </w:r>
+      <w:r>
+        <w:t xml:space="preserve">. As for Class 2, </w:t>
+      </w:r>
+      <w:r>
+        <w:t xml:space="preserve">the Gini classification tree predicts Class 1 </w:t>
+      </w:r>
+      <w:r>
+        <w:t>7</w:t>
+      </w:r>
+      <w:r>
+        <w:t>.</w:t>
+      </w:r>
+      <w:r>
+        <w:t>451</w:t>
+      </w:r>
+      <w:r>
+        <w:t xml:space="preserve">% of the time and it actually occurs </w:t>
+      </w:r>
+      <w:r>
+        <w:t>4.923%</w:t>
+      </w:r>
+      <w:r>
+        <w:t xml:space="preserve"> of the time. There is an</w:t>
+      </w:r>
+      <w:r>
+        <w:t xml:space="preserve"> over-</w:t>
+      </w:r>
+      <w:r>
+        <w:t>lifting of 2.528%.</w:t>
+      </w:r>
+      <w:r>
+        <w:t xml:space="preserve"> </w:t>
+      </w:r>
+      <w:r>
+        <w:t>In a nutshell</w:t>
+      </w:r>
+      <w:r>
+        <w:t xml:space="preserve">, the values of over-lifting and under-lifting is rather small, thus we conclude that the </w:t>
+      </w:r>
+      <w:r>
+        <w:t xml:space="preserve">list of </w:t>
+      </w:r>
+      <w:r>
+        <w:t>selected features</w:t>
+      </w:r>
+      <w:r>
+        <w:t xml:space="preserve"> </w:t>
+      </w:r>
+      <w:r>
+        <w:t xml:space="preserve">is </w:t>
+      </w:r>
+      <w:r>
+        <w:t xml:space="preserve">a good choice in terms of </w:t>
+      </w:r>
+      <w:r>
+        <w:t>determining</w:t>
+      </w:r>
+      <w:r>
+        <w:t xml:space="preserve"> whether a player has been elected or nominated into the hall of fame.</w:t>
+      </w:r>
+    </w:p>
+    <w:p>
+      <w:pPr>
+        <w:spacing w:line="276" w:lineRule="auto"/>
+      </w:pPr>
+    </w:p>
+    <w:p>
+      <w:pPr>
+        <w:pStyle w:val="Heading2"/>
+      </w:pPr>
+      <w:r>
+        <w:t>Tree Snapshot</w:t>
+      </w:r>
+    </w:p>
+    <w:p>
+      <w:pPr>
+        <w:spacing w:line="276" w:lineRule="auto"/>
+      </w:pPr>
+      <w:r>
+        <w:t>To show an example of generated</w:t>
+      </w:r>
+      <w:r>
+        <w:t xml:space="preserve"> classification tree</w:t>
+      </w:r>
+      <w:r>
+        <w:t>, a snapshot of a</w:t>
+      </w:r>
+      <w:r>
+        <w:t xml:space="preserve">n entropy </w:t>
+      </w:r>
+      <w:r>
+        <w:t>classification tree</w:t>
       </w:r>
       <w:r>
         <w:t xml:space="preserve"> is </w:t>
       </w:r>
       <w:r>
-        <w:t xml:space="preserve">safe to assume that features should be selected to mainly reflect </w:t>
-      </w:r>
-      <w:r>
-        <w:t xml:space="preserve">characteristics of </w:t>
-      </w:r>
-      <w:r>
-        <w:t>players</w:t>
-      </w:r>
-      <w:r>
-        <w:t xml:space="preserve"> as they make up the vast majority of the </w:t>
-      </w:r>
-      <w:r>
-        <w:t xml:space="preserve">records in </w:t>
-      </w:r>
-      <w:r>
-        <w:t xml:space="preserve">the </w:t>
-      </w:r>
-      <w:r>
-        <w:t>HallOfFame</w:t>
-      </w:r>
-      <w:r>
-        <w:t xml:space="preserve"> table</w:t>
-      </w:r>
-      <w:r>
-        <w:t>.</w:t>
-      </w:r>
-    </w:p>
-    <w:p/>
-    <w:p>
-      <w:r>
-        <w:rPr>
-          <w:noProof/>
-        </w:rPr>
-        <w:drawing>
-          <wp:inline distT="0" distB="0" distL="0" distR="0">
-            <wp:extent cx="5943600" cy="1586230"/>
-            <wp:effectExtent l="0" t="0" r="0" b="1270"/>
-            <wp:docPr id="1" name="Picture 1"/>
-            <wp:cNvGraphicFramePr>
-              <a:graphicFrameLocks xmlns:a="http://schemas.openxmlformats.org/drawingml/2006/main" noChangeAspect="1"/>
-            </wp:cNvGraphicFramePr>
-            <a:graphic xmlns:a="http://schemas.openxmlformats.org/drawingml/2006/main">
-              <a:graphicData uri="http://schemas.openxmlformats.org/drawingml/2006/picture">
-                <pic:pic xmlns:pic="http://schemas.openxmlformats.org/drawingml/2006/picture">
-                  <pic:nvPicPr>
-                    <pic:cNvPr id="1" name="Screen Shot 2019-03-31 at 12.51.32 PM.png"/>
-                    <pic:cNvPicPr/>
-                  </pic:nvPicPr>
-                  <pic:blipFill>
-                    <a:blip r:embed="rId4">
-                      <a:extLst>
-                        <a:ext uri="{28A0092B-C50C-407E-A947-70E740481C1C}">
-                          <a14:useLocalDpi xmlns:a14="http://schemas.microsoft.com/office/drawing/2010/main" val="0"/>
-                        </a:ext>
-                      </a:extLst>
-                    </a:blip>
-                    <a:stretch>
-                      <a:fillRect/>
-                    </a:stretch>
-                  </pic:blipFill>
-                  <pic:spPr>
-                    <a:xfrm>
-                      <a:off x="0" y="0"/>
-                      <a:ext cx="5943600" cy="1586230"/>
-                    </a:xfrm>
-                    <a:prstGeom prst="rect">
-                      <a:avLst/>
-                    </a:prstGeom>
-                  </pic:spPr>
-                </pic:pic>
-              </a:graphicData>
-            </a:graphic>
-          </wp:inline>
-        </w:drawing>
-      </w:r>
-    </w:p>
-    <w:p/>
-    <w:p>
-      <w:r>
-        <w:t xml:space="preserve">Players elected or nominated to be in the </w:t>
-      </w:r>
-      <w:bookmarkStart w:id="0" w:name="_GoBack"/>
-      <w:bookmarkEnd w:id="0"/>
-      <w:r>
-        <w:t xml:space="preserve">hall of fame </w:t>
+        <w:t xml:space="preserve">shown </w:t>
+      </w:r>
+      <w:r>
+        <w:t>as follows</w:t>
+      </w:r>
+      <w:r>
+        <w:t xml:space="preserve">. Details of the tree can be examined by </w:t>
+      </w:r>
+      <w:r>
+        <w:t>opening 0_</w:t>
+      </w:r>
+      <w:r>
+        <w:t xml:space="preserve">entropy_snapshot.png </w:t>
+      </w:r>
+      <w:r>
+        <w:t xml:space="preserve">and </w:t>
+      </w:r>
+      <w:r>
+        <w:t>zooming in.</w:t>
+      </w:r>
+    </w:p>
+    <w:p>
+      <w:pPr>
+        <w:spacing w:line="276" w:lineRule="auto"/>
+      </w:pPr>
+    </w:p>
+    <w:p>
+      <w:pPr>
+        <w:spacing w:line="276" w:lineRule="auto"/>
+      </w:pPr>
+      <w:r>
+        <w:t xml:space="preserve">The tree </w:t>
       </w:r>
     </w:p>
     <w:sectPr>
@@ -1199,6 +3388,11 @@
   <w:style w:type="paragraph" w:default="1" w:styleId="Normal">
     <w:name w:val="Normal"/>
     <w:qFormat/>
+    <w:rsid w:val="00291807"/>
+    <w:rPr>
+      <w:rFonts w:ascii="Times New Roman" w:eastAsia="Times New Roman" w:hAnsi="Times New Roman" w:cs="Times New Roman"/>
+      <w:lang w:val="en-CA"/>
+    </w:rPr>
   </w:style>
   <w:style w:type="paragraph" w:styleId="Heading1">
     <w:name w:val="heading 1"/>
@@ -1219,6 +3413,29 @@
       <w:color w:val="2F5496" w:themeColor="accent1" w:themeShade="BF"/>
       <w:sz w:val="32"/>
       <w:szCs w:val="32"/>
+      <w:lang w:val="en-US"/>
+    </w:rPr>
+  </w:style>
+  <w:style w:type="paragraph" w:styleId="Heading2">
+    <w:name w:val="heading 2"/>
+    <w:basedOn w:val="Normal"/>
+    <w:next w:val="Normal"/>
+    <w:link w:val="Heading2Char"/>
+    <w:uiPriority w:val="9"/>
+    <w:unhideWhenUsed/>
+    <w:qFormat/>
+    <w:rsid w:val="007C7124"/>
+    <w:pPr>
+      <w:keepNext/>
+      <w:keepLines/>
+      <w:spacing w:before="40"/>
+      <w:outlineLvl w:val="1"/>
+    </w:pPr>
+    <w:rPr>
+      <w:rFonts w:asciiTheme="majorHAnsi" w:eastAsiaTheme="majorEastAsia" w:hAnsiTheme="majorHAnsi" w:cstheme="majorBidi"/>
+      <w:color w:val="2F5496" w:themeColor="accent1" w:themeShade="BF"/>
+      <w:sz w:val="26"/>
+      <w:szCs w:val="26"/>
     </w:rPr>
   </w:style>
   <w:style w:type="character" w:default="1" w:styleId="DefaultParagraphFont">
@@ -1284,7 +3501,6 @@
     <w:unhideWhenUsed/>
     <w:rsid w:val="000735CC"/>
     <w:rPr>
-      <w:rFonts w:ascii="Times New Roman" w:hAnsi="Times New Roman" w:cs="Times New Roman"/>
       <w:sz w:val="18"/>
       <w:szCs w:val="18"/>
     </w:rPr>
@@ -1300,6 +3516,36 @@
       <w:rFonts w:ascii="Times New Roman" w:hAnsi="Times New Roman" w:cs="Times New Roman"/>
       <w:sz w:val="18"/>
       <w:szCs w:val="18"/>
+    </w:rPr>
+  </w:style>
+  <w:style w:type="table" w:styleId="TableGrid">
+    <w:name w:val="Table Grid"/>
+    <w:basedOn w:val="TableNormal"/>
+    <w:uiPriority w:val="39"/>
+    <w:rsid w:val="00914021"/>
+    <w:tblPr>
+      <w:tblBorders>
+        <w:top w:val="single" w:sz="4" w:space="0" w:color="auto"/>
+        <w:left w:val="single" w:sz="4" w:space="0" w:color="auto"/>
+        <w:bottom w:val="single" w:sz="4" w:space="0" w:color="auto"/>
+        <w:right w:val="single" w:sz="4" w:space="0" w:color="auto"/>
+        <w:insideH w:val="single" w:sz="4" w:space="0" w:color="auto"/>
+        <w:insideV w:val="single" w:sz="4" w:space="0" w:color="auto"/>
+      </w:tblBorders>
+    </w:tblPr>
+  </w:style>
+  <w:style w:type="character" w:customStyle="1" w:styleId="Heading2Char">
+    <w:name w:val="Heading 2 Char"/>
+    <w:basedOn w:val="DefaultParagraphFont"/>
+    <w:link w:val="Heading2"/>
+    <w:uiPriority w:val="9"/>
+    <w:rsid w:val="007C7124"/>
+    <w:rPr>
+      <w:rFonts w:asciiTheme="majorHAnsi" w:eastAsiaTheme="majorEastAsia" w:hAnsiTheme="majorHAnsi" w:cstheme="majorBidi"/>
+      <w:color w:val="2F5496" w:themeColor="accent1" w:themeShade="BF"/>
+      <w:sz w:val="26"/>
+      <w:szCs w:val="26"/>
+      <w:lang w:val="en-CA"/>
     </w:rPr>
   </w:style>
 </w:styles>

</xml_diff>

<commit_message>
r e p o r t
</commit_message>
<xml_diff>
--- a/report.docx
+++ b/report.docx
@@ -501,13 +501,6 @@
           <w:szCs w:val="24"/>
         </w:rPr>
       </w:pPr>
-      <w:r>
-        <w:rPr>
-          <w:rFonts w:cs="Times New Roman"/>
-          <w:szCs w:val="24"/>
-        </w:rPr>
-        <w:t>and</w:t>
-      </w:r>
     </w:p>
     <w:p>
       <w:pPr>
@@ -612,7 +605,6 @@
     <w:p>
       <w:pPr>
         <w:pStyle w:val="NoSpacing"/>
-        <w:jc w:val="center"/>
         <w:rPr>
           <w:rFonts w:cs="Times New Roman"/>
           <w:szCs w:val="24"/>
@@ -625,9 +617,28 @@
         <w:jc w:val="center"/>
         <w:rPr>
           <w:rFonts w:cs="Times New Roman"/>
-          <w:szCs w:val="24"/>
-        </w:rPr>
-      </w:pPr>
+          <w:color w:val="00B0F0"/>
+          <w:szCs w:val="24"/>
+        </w:rPr>
+      </w:pPr>
+      <w:proofErr w:type="spellStart"/>
+      <w:r>
+        <w:rPr>
+          <w:rFonts w:cs="Times New Roman"/>
+          <w:color w:val="00B0F0"/>
+          <w:szCs w:val="24"/>
+        </w:rPr>
+        <w:t>Zuju</w:t>
+      </w:r>
+      <w:proofErr w:type="spellEnd"/>
+      <w:r>
+        <w:rPr>
+          <w:rFonts w:cs="Times New Roman"/>
+          <w:color w:val="00B0F0"/>
+          <w:szCs w:val="24"/>
+        </w:rPr>
+        <w:t xml:space="preserve"> Sun</w:t>
+      </w:r>
     </w:p>
     <w:p>
       <w:pPr>
@@ -635,6 +646,91 @@
         <w:jc w:val="center"/>
         <w:rPr>
           <w:rFonts w:cs="Times New Roman"/>
+          <w:szCs w:val="24"/>
+        </w:rPr>
+      </w:pPr>
+      <w:r>
+        <w:rPr>
+          <w:rFonts w:cs="Times New Roman"/>
+          <w:szCs w:val="24"/>
+        </w:rPr>
+        <w:t xml:space="preserve">UW Student ID Number: </w:t>
+      </w:r>
+      <w:proofErr w:type="spellStart"/>
+      <w:r>
+        <w:rPr>
+          <w:rFonts w:cs="Times New Roman"/>
+          <w:color w:val="00B0F0"/>
+          <w:szCs w:val="24"/>
+        </w:rPr>
+        <w:t>xxxxxxxx</w:t>
+      </w:r>
+      <w:proofErr w:type="spellEnd"/>
+    </w:p>
+    <w:p>
+      <w:pPr>
+        <w:pStyle w:val="NoSpacing"/>
+        <w:jc w:val="center"/>
+        <w:rPr>
+          <w:rFonts w:cs="Times New Roman"/>
+          <w:szCs w:val="24"/>
+        </w:rPr>
+      </w:pPr>
+      <w:r>
+        <w:rPr>
+          <w:rFonts w:cs="Times New Roman"/>
+          <w:szCs w:val="24"/>
+        </w:rPr>
+        <w:t xml:space="preserve">UW User ID: </w:t>
+      </w:r>
+      <w:proofErr w:type="spellStart"/>
+      <w:r>
+        <w:rPr>
+          <w:rFonts w:cs="Times New Roman"/>
+          <w:color w:val="00B0F0"/>
+          <w:szCs w:val="24"/>
+        </w:rPr>
+        <w:t>xxxxxxxx</w:t>
+      </w:r>
+      <w:proofErr w:type="spellEnd"/>
+      <w:r>
+        <w:rPr>
+          <w:rFonts w:cs="Times New Roman"/>
+          <w:szCs w:val="24"/>
+        </w:rPr>
+        <w:t xml:space="preserve"> @</w:t>
+      </w:r>
+      <w:r>
+        <w:rPr>
+          <w:rFonts w:cs="Times New Roman"/>
+          <w:szCs w:val="24"/>
+        </w:rPr>
+        <w:t>edu.</w:t>
+      </w:r>
+      <w:r>
+        <w:rPr>
+          <w:rFonts w:cs="Times New Roman"/>
+          <w:szCs w:val="24"/>
+        </w:rPr>
+        <w:t>uwaterloo.ca</w:t>
+      </w:r>
+    </w:p>
+    <w:p>
+      <w:pPr>
+        <w:pStyle w:val="NoSpacing"/>
+        <w:jc w:val="center"/>
+        <w:rPr>
+          <w:rFonts w:cs="Times New Roman"/>
+          <w:szCs w:val="24"/>
+        </w:rPr>
+      </w:pPr>
+    </w:p>
+    <w:p>
+      <w:pPr>
+        <w:pStyle w:val="NoSpacing"/>
+        <w:jc w:val="center"/>
+        <w:rPr>
+          <w:rFonts w:cs="Times New Roman"/>
         </w:rPr>
       </w:pPr>
       <w:r>
@@ -671,13 +767,12 @@
       </w:r>
     </w:p>
     <w:p/>
-    <w:p/>
-    <w:p/>
-    <w:p/>
     <w:p>
       <w:pPr>
         <w:pStyle w:val="Heading1"/>
       </w:pPr>
+      <w:bookmarkStart w:id="0" w:name="_GoBack"/>
+      <w:bookmarkEnd w:id="0"/>
       <w:r>
         <w:lastRenderedPageBreak/>
         <w:t>Analysis and results</w:t>
@@ -1864,6 +1959,7 @@
               <w:spacing w:line="276" w:lineRule="auto"/>
               <w:jc w:val="center"/>
             </w:pPr>
+            <w:bookmarkStart w:id="1" w:name="OLE_LINK1"/>
           </w:p>
         </w:tc>
         <w:tc>
@@ -2495,8 +2591,6 @@
               </w:rPr>
               <w:t xml:space="preserve">  </w:t>
             </w:r>
-            <w:bookmarkStart w:id="0" w:name="_GoBack"/>
-            <w:bookmarkEnd w:id="0"/>
             <w:r>
               <w:rPr>
                 <w:color w:val="000000"/>
@@ -2559,6 +2653,7 @@
           </w:p>
         </w:tc>
       </w:tr>
+      <w:bookmarkEnd w:id="1"/>
     </w:tbl>
     <w:p>
       <w:pPr>
@@ -2980,13 +3075,353 @@
       <w:pPr>
         <w:spacing w:line="276" w:lineRule="auto"/>
       </w:pPr>
+      <w:r>
+        <w:rPr>
+          <w:noProof/>
+        </w:rPr>
+        <w:drawing>
+          <wp:inline distT="0" distB="0" distL="0" distR="0">
+            <wp:extent cx="5943600" cy="2307590"/>
+            <wp:effectExtent l="0" t="0" r="0" b="3810"/>
+            <wp:docPr id="3" name="Picture 3"/>
+            <wp:cNvGraphicFramePr>
+              <a:graphicFrameLocks xmlns:a="http://schemas.openxmlformats.org/drawingml/2006/main" noChangeAspect="1"/>
+            </wp:cNvGraphicFramePr>
+            <a:graphic xmlns:a="http://schemas.openxmlformats.org/drawingml/2006/main">
+              <a:graphicData uri="http://schemas.openxmlformats.org/drawingml/2006/picture">
+                <pic:pic xmlns:pic="http://schemas.openxmlformats.org/drawingml/2006/picture">
+                  <pic:nvPicPr>
+                    <pic:cNvPr id="3" name="0_entropy_snapshot.png"/>
+                    <pic:cNvPicPr/>
+                  </pic:nvPicPr>
+                  <pic:blipFill>
+                    <a:blip r:embed="rId4">
+                      <a:extLst>
+                        <a:ext uri="{28A0092B-C50C-407E-A947-70E740481C1C}">
+                          <a14:useLocalDpi xmlns:a14="http://schemas.microsoft.com/office/drawing/2010/main" val="0"/>
+                        </a:ext>
+                      </a:extLst>
+                    </a:blip>
+                    <a:stretch>
+                      <a:fillRect/>
+                    </a:stretch>
+                  </pic:blipFill>
+                  <pic:spPr>
+                    <a:xfrm>
+                      <a:off x="0" y="0"/>
+                      <a:ext cx="5943600" cy="2307590"/>
+                    </a:xfrm>
+                    <a:prstGeom prst="rect">
+                      <a:avLst/>
+                    </a:prstGeom>
+                  </pic:spPr>
+                </pic:pic>
+              </a:graphicData>
+            </a:graphic>
+          </wp:inline>
+        </w:drawing>
+      </w:r>
     </w:p>
     <w:p>
       <w:pPr>
         <w:spacing w:line="276" w:lineRule="auto"/>
       </w:pPr>
-      <w:r>
-        <w:t xml:space="preserve">The tree </w:t>
+    </w:p>
+    <w:p>
+      <w:pPr>
+        <w:pStyle w:val="Heading1"/>
+      </w:pPr>
+      <w:r>
+        <w:lastRenderedPageBreak/>
+        <w:t>Comparison</w:t>
+      </w:r>
+    </w:p>
+    <w:p>
+      <w:pPr>
+        <w:rPr>
+          <w:lang w:val="en-US"/>
+        </w:rPr>
+      </w:pPr>
+    </w:p>
+    <w:p>
+      <w:pPr>
+        <w:spacing w:line="276" w:lineRule="auto"/>
+        <w:rPr>
+          <w:lang w:val="en-US"/>
+        </w:rPr>
+      </w:pPr>
+      <w:r>
+        <w:rPr>
+          <w:lang w:val="en-US"/>
+        </w:rPr>
+        <w:t xml:space="preserve">While Gini index and Entropy are </w:t>
+      </w:r>
+      <w:r>
+        <w:rPr>
+          <w:lang w:val="en-US"/>
+        </w:rPr>
+        <w:t>both</w:t>
+      </w:r>
+      <w:r>
+        <w:rPr>
+          <w:lang w:val="en-US"/>
+        </w:rPr>
+        <w:t xml:space="preserve"> viable ways to build a classification tree</w:t>
+      </w:r>
+      <w:r>
+        <w:rPr>
+          <w:lang w:val="en-US"/>
+        </w:rPr>
+        <w:t xml:space="preserve">, they </w:t>
+      </w:r>
+      <w:r>
+        <w:rPr>
+          <w:lang w:val="en-US"/>
+        </w:rPr>
+        <w:t>use</w:t>
+      </w:r>
+      <w:r>
+        <w:rPr>
+          <w:lang w:val="en-US"/>
+        </w:rPr>
+        <w:t xml:space="preserve"> different mechanisms</w:t>
+      </w:r>
+      <w:r>
+        <w:rPr>
+          <w:lang w:val="en-US"/>
+        </w:rPr>
+        <w:t xml:space="preserve"> internally</w:t>
+      </w:r>
+      <w:r>
+        <w:rPr>
+          <w:lang w:val="en-US"/>
+        </w:rPr>
+        <w:t xml:space="preserve">. </w:t>
+      </w:r>
+      <w:r>
+        <w:rPr>
+          <w:lang w:val="en-US"/>
+        </w:rPr>
+        <w:t>Gini index is a measure of misclassification</w:t>
+      </w:r>
+      <w:r>
+        <w:rPr>
+          <w:lang w:val="en-US"/>
+        </w:rPr>
+        <w:t xml:space="preserve"> whereas entropy is a measure of information gain. </w:t>
+      </w:r>
+    </w:p>
+    <w:p>
+      <w:pPr>
+        <w:spacing w:line="276" w:lineRule="auto"/>
+        <w:rPr>
+          <w:lang w:val="en-US"/>
+        </w:rPr>
+      </w:pPr>
+    </w:p>
+    <w:p>
+      <w:pPr>
+        <w:spacing w:line="276" w:lineRule="auto"/>
+        <w:rPr>
+          <w:lang w:val="en-US"/>
+        </w:rPr>
+      </w:pPr>
+      <w:r>
+        <w:rPr>
+          <w:lang w:val="en-US"/>
+        </w:rPr>
+        <w:t>Despite</w:t>
+      </w:r>
+      <w:r>
+        <w:rPr>
+          <w:lang w:val="en-US"/>
+        </w:rPr>
+        <w:t xml:space="preserve"> </w:t>
+      </w:r>
+      <w:r>
+        <w:rPr>
+          <w:lang w:val="en-US"/>
+        </w:rPr>
+        <w:t xml:space="preserve">their difference in terms of </w:t>
+      </w:r>
+      <w:r>
+        <w:rPr>
+          <w:lang w:val="en-US"/>
+        </w:rPr>
+        <w:t>implementations, there</w:t>
+      </w:r>
+      <w:r>
+        <w:rPr>
+          <w:lang w:val="en-US"/>
+        </w:rPr>
+        <w:t xml:space="preserve"> is</w:t>
+      </w:r>
+      <w:r>
+        <w:rPr>
+          <w:lang w:val="en-US"/>
+        </w:rPr>
+        <w:t>n’t</w:t>
+      </w:r>
+      <w:r>
+        <w:rPr>
+          <w:lang w:val="en-US"/>
+        </w:rPr>
+        <w:t xml:space="preserve"> a lot of differences</w:t>
+      </w:r>
+      <w:r>
+        <w:rPr>
+          <w:lang w:val="en-US"/>
+        </w:rPr>
+        <w:t xml:space="preserve"> in the </w:t>
+      </w:r>
+      <w:r>
+        <w:rPr>
+          <w:lang w:val="en-US"/>
+        </w:rPr>
+        <w:t xml:space="preserve">accuracies of </w:t>
+      </w:r>
+      <w:r>
+        <w:rPr>
+          <w:lang w:val="en-US"/>
+        </w:rPr>
+        <w:t>resultant trees</w:t>
+      </w:r>
+      <w:r>
+        <w:rPr>
+          <w:lang w:val="en-US"/>
+        </w:rPr>
+        <w:t xml:space="preserve"> as shown below.</w:t>
+      </w:r>
+      <w:r>
+        <w:rPr>
+          <w:lang w:val="en-US"/>
+        </w:rPr>
+        <w:t xml:space="preserve"> It’s obvious that </w:t>
+      </w:r>
+      <w:r>
+        <w:rPr>
+          <w:lang w:val="en-US"/>
+        </w:rPr>
+        <w:t>the</w:t>
+      </w:r>
+      <w:r>
+        <w:rPr>
+          <w:lang w:val="en-US"/>
+        </w:rPr>
+        <w:t xml:space="preserve"> shapes </w:t>
+      </w:r>
+      <w:r>
+        <w:rPr>
+          <w:lang w:val="en-US"/>
+        </w:rPr>
+        <w:t xml:space="preserve">of two curves </w:t>
+      </w:r>
+      <w:r>
+        <w:rPr>
+          <w:lang w:val="en-US"/>
+        </w:rPr>
+        <w:t>almost follow each other</w:t>
+      </w:r>
+      <w:r>
+        <w:rPr>
+          <w:lang w:val="en-US"/>
+        </w:rPr>
+        <w:t xml:space="preserve">, with the only noticeable different being </w:t>
+      </w:r>
+      <w:r>
+        <w:rPr>
+          <w:lang w:val="en-US"/>
+        </w:rPr>
+        <w:t xml:space="preserve">the </w:t>
+      </w:r>
+      <w:r>
+        <w:rPr>
+          <w:lang w:val="en-US"/>
+        </w:rPr>
+        <w:t xml:space="preserve">that </w:t>
+      </w:r>
+      <w:r>
+        <w:rPr>
+          <w:lang w:val="en-US"/>
+        </w:rPr>
+        <w:t xml:space="preserve">Gini index tree has higher accuracy in </w:t>
+      </w:r>
+      <w:r>
+        <w:rPr>
+          <w:lang w:val="en-US"/>
+        </w:rPr>
+        <w:t>the last run</w:t>
+      </w:r>
+      <w:r>
+        <w:rPr>
+          <w:lang w:val="en-US"/>
+        </w:rPr>
+        <w:t xml:space="preserve">. </w:t>
+      </w:r>
+      <w:r>
+        <w:rPr>
+          <w:lang w:val="en-US"/>
+        </w:rPr>
+        <w:t xml:space="preserve">Another difference, while not represented in this graph, is that </w:t>
+      </w:r>
+      <w:r>
+        <w:rPr>
+          <w:lang w:val="en-US"/>
+        </w:rPr>
+        <w:t xml:space="preserve">building </w:t>
+      </w:r>
+      <w:proofErr w:type="gramStart"/>
+      <w:r>
+        <w:rPr>
+          <w:lang w:val="en-US"/>
+        </w:rPr>
+        <w:t>a</w:t>
+      </w:r>
+      <w:proofErr w:type="gramEnd"/>
+      <w:r>
+        <w:rPr>
+          <w:lang w:val="en-US"/>
+        </w:rPr>
+        <w:t xml:space="preserve"> Entropy classification tree usually takes longer than a Gini index tree as Entropy calculation </w:t>
+      </w:r>
+      <w:r>
+        <w:rPr>
+          <w:lang w:val="en-US"/>
+        </w:rPr>
+        <w:t>involves log</w:t>
+      </w:r>
+      <w:r>
+        <w:rPr>
+          <w:lang w:val="en-US"/>
+        </w:rPr>
+        <w:t>arithm whereas Gini index does not.</w:t>
+      </w:r>
+    </w:p>
+    <w:p/>
+    <w:p>
+      <w:r>
+        <w:rPr>
+          <w:noProof/>
+        </w:rPr>
+        <w:drawing>
+          <wp:inline distT="0" distB="0" distL="0" distR="0" wp14:anchorId="3A8FDC71" wp14:editId="344449AF">
+            <wp:extent cx="4572000" cy="2743200"/>
+            <wp:effectExtent l="0" t="0" r="12700" b="12700"/>
+            <wp:docPr id="1" name="Chart 1">
+              <a:extLst xmlns:a="http://schemas.openxmlformats.org/drawingml/2006/main">
+                <a:ext uri="{FF2B5EF4-FFF2-40B4-BE49-F238E27FC236}">
+                  <a16:creationId xmlns:a16="http://schemas.microsoft.com/office/drawing/2014/main" id="{47C99D85-B706-0D4D-80EB-FD1BE7AD9434}"/>
+                </a:ext>
+              </a:extLst>
+            </wp:docPr>
+            <wp:cNvGraphicFramePr/>
+            <a:graphic xmlns:a="http://schemas.openxmlformats.org/drawingml/2006/main">
+              <a:graphicData uri="http://schemas.openxmlformats.org/drawingml/2006/chart">
+                <c:chart xmlns:c="http://schemas.openxmlformats.org/drawingml/2006/chart" xmlns:r="http://schemas.openxmlformats.org/officeDocument/2006/relationships" r:id="rId5"/>
+              </a:graphicData>
+            </a:graphic>
+          </wp:inline>
+        </w:drawing>
       </w:r>
     </w:p>
     <w:sectPr>
@@ -3551,6 +3986,1044 @@
 </w:styles>
 </file>
 
+<file path=word/charts/chart1.xml><?xml version="1.0" encoding="utf-8"?>
+<c:chartSpace xmlns:c="http://schemas.openxmlformats.org/drawingml/2006/chart" xmlns:a="http://schemas.openxmlformats.org/drawingml/2006/main" xmlns:r="http://schemas.openxmlformats.org/officeDocument/2006/relationships" xmlns:c16r2="http://schemas.microsoft.com/office/drawing/2015/06/chart">
+  <c:date1904 val="0"/>
+  <c:lang val="en-US"/>
+  <c:roundedCorners val="0"/>
+  <mc:AlternateContent xmlns:mc="http://schemas.openxmlformats.org/markup-compatibility/2006">
+    <mc:Choice xmlns:c14="http://schemas.microsoft.com/office/drawing/2007/8/2/chart" Requires="c14">
+      <c14:style val="102"/>
+    </mc:Choice>
+    <mc:Fallback>
+      <c:style val="2"/>
+    </mc:Fallback>
+  </mc:AlternateContent>
+  <c:chart>
+    <c:title>
+      <c:tx>
+        <c:rich>
+          <a:bodyPr rot="0" spcFirstLastPara="1" vertOverflow="ellipsis" vert="horz" wrap="square" anchor="ctr" anchorCtr="1"/>
+          <a:lstStyle/>
+          <a:p>
+            <a:pPr>
+              <a:defRPr sz="1400" b="0" i="0" u="none" strike="noStrike" kern="1200" spc="0" baseline="0">
+                <a:solidFill>
+                  <a:schemeClr val="tx1">
+                    <a:lumMod val="65000"/>
+                    <a:lumOff val="35000"/>
+                  </a:schemeClr>
+                </a:solidFill>
+                <a:latin typeface="+mn-lt"/>
+                <a:ea typeface="+mn-ea"/>
+                <a:cs typeface="+mn-cs"/>
+              </a:defRPr>
+            </a:pPr>
+            <a:r>
+              <a:rPr lang="en-US"/>
+              <a:t>Accuracy</a:t>
+            </a:r>
+            <a:r>
+              <a:rPr lang="en-US" baseline="0"/>
+              <a:t> Comparsion</a:t>
+            </a:r>
+            <a:endParaRPr lang="en-US"/>
+          </a:p>
+        </c:rich>
+      </c:tx>
+      <c:overlay val="0"/>
+      <c:spPr>
+        <a:noFill/>
+        <a:ln>
+          <a:noFill/>
+        </a:ln>
+        <a:effectLst/>
+      </c:spPr>
+      <c:txPr>
+        <a:bodyPr rot="0" spcFirstLastPara="1" vertOverflow="ellipsis" vert="horz" wrap="square" anchor="ctr" anchorCtr="1"/>
+        <a:lstStyle/>
+        <a:p>
+          <a:pPr>
+            <a:defRPr sz="1400" b="0" i="0" u="none" strike="noStrike" kern="1200" spc="0" baseline="0">
+              <a:solidFill>
+                <a:schemeClr val="tx1">
+                  <a:lumMod val="65000"/>
+                  <a:lumOff val="35000"/>
+                </a:schemeClr>
+              </a:solidFill>
+              <a:latin typeface="+mn-lt"/>
+              <a:ea typeface="+mn-ea"/>
+              <a:cs typeface="+mn-cs"/>
+            </a:defRPr>
+          </a:pPr>
+          <a:endParaRPr lang="en-US"/>
+        </a:p>
+      </c:txPr>
+    </c:title>
+    <c:autoTitleDeleted val="0"/>
+    <c:plotArea>
+      <c:layout/>
+      <c:scatterChart>
+        <c:scatterStyle val="smoothMarker"/>
+        <c:varyColors val="0"/>
+        <c:ser>
+          <c:idx val="0"/>
+          <c:order val="0"/>
+          <c:tx>
+            <c:strRef>
+              <c:f>Sheet1!$A$2</c:f>
+              <c:strCache>
+                <c:ptCount val="1"/>
+                <c:pt idx="0">
+                  <c:v>Gini Index</c:v>
+                </c:pt>
+              </c:strCache>
+            </c:strRef>
+          </c:tx>
+          <c:spPr>
+            <a:ln w="19050" cap="rnd">
+              <a:solidFill>
+                <a:schemeClr val="accent1"/>
+              </a:solidFill>
+              <a:round/>
+            </a:ln>
+            <a:effectLst/>
+          </c:spPr>
+          <c:marker>
+            <c:symbol val="circle"/>
+            <c:size val="5"/>
+            <c:spPr>
+              <a:solidFill>
+                <a:schemeClr val="accent1"/>
+              </a:solidFill>
+              <a:ln w="9525">
+                <a:solidFill>
+                  <a:schemeClr val="accent1"/>
+                </a:solidFill>
+              </a:ln>
+              <a:effectLst/>
+            </c:spPr>
+          </c:marker>
+          <c:xVal>
+            <c:numRef>
+              <c:f>Sheet1!$B$1:$F$1</c:f>
+              <c:numCache>
+                <c:formatCode>General</c:formatCode>
+                <c:ptCount val="5"/>
+                <c:pt idx="0">
+                  <c:v>1</c:v>
+                </c:pt>
+                <c:pt idx="1">
+                  <c:v>2</c:v>
+                </c:pt>
+                <c:pt idx="2">
+                  <c:v>3</c:v>
+                </c:pt>
+                <c:pt idx="3">
+                  <c:v>4</c:v>
+                </c:pt>
+                <c:pt idx="4">
+                  <c:v>5</c:v>
+                </c:pt>
+              </c:numCache>
+            </c:numRef>
+          </c:xVal>
+          <c:yVal>
+            <c:numRef>
+              <c:f>Sheet1!$B$2:$F$2</c:f>
+              <c:numCache>
+                <c:formatCode>0.00%</c:formatCode>
+                <c:ptCount val="5"/>
+                <c:pt idx="0">
+                  <c:v>0.91830000000000001</c:v>
+                </c:pt>
+                <c:pt idx="1">
+                  <c:v>0.92669999999999997</c:v>
+                </c:pt>
+                <c:pt idx="2">
+                  <c:v>0.91469999999999996</c:v>
+                </c:pt>
+                <c:pt idx="3">
+                  <c:v>0.92190000000000005</c:v>
+                </c:pt>
+                <c:pt idx="4">
+                  <c:v>0.94230000000000003</c:v>
+                </c:pt>
+              </c:numCache>
+            </c:numRef>
+          </c:yVal>
+          <c:smooth val="1"/>
+          <c:extLst>
+            <c:ext xmlns:c16="http://schemas.microsoft.com/office/drawing/2014/chart" uri="{C3380CC4-5D6E-409C-BE32-E72D297353CC}">
+              <c16:uniqueId val="{00000000-D5CA-2348-88CF-9A572C04EB1D}"/>
+            </c:ext>
+          </c:extLst>
+        </c:ser>
+        <c:ser>
+          <c:idx val="1"/>
+          <c:order val="1"/>
+          <c:tx>
+            <c:strRef>
+              <c:f>Sheet1!$A$3</c:f>
+              <c:strCache>
+                <c:ptCount val="1"/>
+                <c:pt idx="0">
+                  <c:v>Entropy</c:v>
+                </c:pt>
+              </c:strCache>
+            </c:strRef>
+          </c:tx>
+          <c:spPr>
+            <a:ln w="19050" cap="rnd">
+              <a:solidFill>
+                <a:schemeClr val="accent2"/>
+              </a:solidFill>
+              <a:round/>
+            </a:ln>
+            <a:effectLst/>
+          </c:spPr>
+          <c:marker>
+            <c:symbol val="circle"/>
+            <c:size val="5"/>
+            <c:spPr>
+              <a:solidFill>
+                <a:schemeClr val="accent2"/>
+              </a:solidFill>
+              <a:ln w="9525">
+                <a:solidFill>
+                  <a:schemeClr val="accent2"/>
+                </a:solidFill>
+              </a:ln>
+              <a:effectLst/>
+            </c:spPr>
+          </c:marker>
+          <c:xVal>
+            <c:numRef>
+              <c:f>Sheet1!$B$1:$F$1</c:f>
+              <c:numCache>
+                <c:formatCode>General</c:formatCode>
+                <c:ptCount val="5"/>
+                <c:pt idx="0">
+                  <c:v>1</c:v>
+                </c:pt>
+                <c:pt idx="1">
+                  <c:v>2</c:v>
+                </c:pt>
+                <c:pt idx="2">
+                  <c:v>3</c:v>
+                </c:pt>
+                <c:pt idx="3">
+                  <c:v>4</c:v>
+                </c:pt>
+                <c:pt idx="4">
+                  <c:v>5</c:v>
+                </c:pt>
+              </c:numCache>
+            </c:numRef>
+          </c:xVal>
+          <c:yVal>
+            <c:numRef>
+              <c:f>Sheet1!$B$3:$F$3</c:f>
+              <c:numCache>
+                <c:formatCode>0.00%</c:formatCode>
+                <c:ptCount val="5"/>
+                <c:pt idx="0">
+                  <c:v>0.91830000000000001</c:v>
+                </c:pt>
+                <c:pt idx="1">
+                  <c:v>0.92789999999999995</c:v>
+                </c:pt>
+                <c:pt idx="2">
+                  <c:v>0.91710000000000003</c:v>
+                </c:pt>
+                <c:pt idx="3">
+                  <c:v>0.92430000000000001</c:v>
+                </c:pt>
+                <c:pt idx="4">
+                  <c:v>0.93510000000000004</c:v>
+                </c:pt>
+              </c:numCache>
+            </c:numRef>
+          </c:yVal>
+          <c:smooth val="1"/>
+          <c:extLst>
+            <c:ext xmlns:c16="http://schemas.microsoft.com/office/drawing/2014/chart" uri="{C3380CC4-5D6E-409C-BE32-E72D297353CC}">
+              <c16:uniqueId val="{00000001-D5CA-2348-88CF-9A572C04EB1D}"/>
+            </c:ext>
+          </c:extLst>
+        </c:ser>
+        <c:dLbls>
+          <c:showLegendKey val="0"/>
+          <c:showVal val="0"/>
+          <c:showCatName val="0"/>
+          <c:showSerName val="0"/>
+          <c:showPercent val="0"/>
+          <c:showBubbleSize val="0"/>
+        </c:dLbls>
+        <c:axId val="788154063"/>
+        <c:axId val="785361887"/>
+      </c:scatterChart>
+      <c:valAx>
+        <c:axId val="788154063"/>
+        <c:scaling>
+          <c:orientation val="minMax"/>
+        </c:scaling>
+        <c:delete val="0"/>
+        <c:axPos val="b"/>
+        <c:majorGridlines>
+          <c:spPr>
+            <a:ln w="9525" cap="flat" cmpd="sng" algn="ctr">
+              <a:solidFill>
+                <a:schemeClr val="tx1">
+                  <a:lumMod val="15000"/>
+                  <a:lumOff val="85000"/>
+                </a:schemeClr>
+              </a:solidFill>
+              <a:round/>
+            </a:ln>
+            <a:effectLst/>
+          </c:spPr>
+        </c:majorGridlines>
+        <c:numFmt formatCode="General" sourceLinked="1"/>
+        <c:majorTickMark val="none"/>
+        <c:minorTickMark val="none"/>
+        <c:tickLblPos val="nextTo"/>
+        <c:spPr>
+          <a:noFill/>
+          <a:ln w="9525" cap="flat" cmpd="sng" algn="ctr">
+            <a:solidFill>
+              <a:schemeClr val="tx1">
+                <a:lumMod val="25000"/>
+                <a:lumOff val="75000"/>
+              </a:schemeClr>
+            </a:solidFill>
+            <a:round/>
+          </a:ln>
+          <a:effectLst/>
+        </c:spPr>
+        <c:txPr>
+          <a:bodyPr rot="-60000000" spcFirstLastPara="1" vertOverflow="ellipsis" vert="horz" wrap="square" anchor="ctr" anchorCtr="1"/>
+          <a:lstStyle/>
+          <a:p>
+            <a:pPr>
+              <a:defRPr sz="900" b="0" i="0" u="none" strike="noStrike" kern="1200" baseline="0">
+                <a:solidFill>
+                  <a:schemeClr val="tx1">
+                    <a:lumMod val="65000"/>
+                    <a:lumOff val="35000"/>
+                  </a:schemeClr>
+                </a:solidFill>
+                <a:latin typeface="+mn-lt"/>
+                <a:ea typeface="+mn-ea"/>
+                <a:cs typeface="+mn-cs"/>
+              </a:defRPr>
+            </a:pPr>
+            <a:endParaRPr lang="en-US"/>
+          </a:p>
+        </c:txPr>
+        <c:crossAx val="785361887"/>
+        <c:crosses val="autoZero"/>
+        <c:crossBetween val="midCat"/>
+      </c:valAx>
+      <c:valAx>
+        <c:axId val="785361887"/>
+        <c:scaling>
+          <c:orientation val="minMax"/>
+        </c:scaling>
+        <c:delete val="0"/>
+        <c:axPos val="l"/>
+        <c:majorGridlines>
+          <c:spPr>
+            <a:ln w="9525" cap="flat" cmpd="sng" algn="ctr">
+              <a:solidFill>
+                <a:schemeClr val="tx1">
+                  <a:lumMod val="15000"/>
+                  <a:lumOff val="85000"/>
+                </a:schemeClr>
+              </a:solidFill>
+              <a:round/>
+            </a:ln>
+            <a:effectLst/>
+          </c:spPr>
+        </c:majorGridlines>
+        <c:numFmt formatCode="0.00%" sourceLinked="1"/>
+        <c:majorTickMark val="none"/>
+        <c:minorTickMark val="none"/>
+        <c:tickLblPos val="nextTo"/>
+        <c:spPr>
+          <a:noFill/>
+          <a:ln w="9525" cap="flat" cmpd="sng" algn="ctr">
+            <a:solidFill>
+              <a:schemeClr val="tx1">
+                <a:lumMod val="25000"/>
+                <a:lumOff val="75000"/>
+              </a:schemeClr>
+            </a:solidFill>
+            <a:round/>
+          </a:ln>
+          <a:effectLst/>
+        </c:spPr>
+        <c:txPr>
+          <a:bodyPr rot="-60000000" spcFirstLastPara="1" vertOverflow="ellipsis" vert="horz" wrap="square" anchor="ctr" anchorCtr="1"/>
+          <a:lstStyle/>
+          <a:p>
+            <a:pPr>
+              <a:defRPr sz="900" b="0" i="0" u="none" strike="noStrike" kern="1200" baseline="0">
+                <a:solidFill>
+                  <a:schemeClr val="tx1">
+                    <a:lumMod val="65000"/>
+                    <a:lumOff val="35000"/>
+                  </a:schemeClr>
+                </a:solidFill>
+                <a:latin typeface="+mn-lt"/>
+                <a:ea typeface="+mn-ea"/>
+                <a:cs typeface="+mn-cs"/>
+              </a:defRPr>
+            </a:pPr>
+            <a:endParaRPr lang="en-US"/>
+          </a:p>
+        </c:txPr>
+        <c:crossAx val="788154063"/>
+        <c:crosses val="autoZero"/>
+        <c:crossBetween val="midCat"/>
+      </c:valAx>
+      <c:spPr>
+        <a:noFill/>
+        <a:ln>
+          <a:noFill/>
+        </a:ln>
+        <a:effectLst/>
+      </c:spPr>
+    </c:plotArea>
+    <c:legend>
+      <c:legendPos val="b"/>
+      <c:overlay val="0"/>
+      <c:spPr>
+        <a:noFill/>
+        <a:ln>
+          <a:noFill/>
+        </a:ln>
+        <a:effectLst/>
+      </c:spPr>
+      <c:txPr>
+        <a:bodyPr rot="0" spcFirstLastPara="1" vertOverflow="ellipsis" vert="horz" wrap="square" anchor="ctr" anchorCtr="1"/>
+        <a:lstStyle/>
+        <a:p>
+          <a:pPr>
+            <a:defRPr sz="900" b="0" i="0" u="none" strike="noStrike" kern="1200" baseline="0">
+              <a:solidFill>
+                <a:schemeClr val="tx1">
+                  <a:lumMod val="65000"/>
+                  <a:lumOff val="35000"/>
+                </a:schemeClr>
+              </a:solidFill>
+              <a:latin typeface="+mn-lt"/>
+              <a:ea typeface="+mn-ea"/>
+              <a:cs typeface="+mn-cs"/>
+            </a:defRPr>
+          </a:pPr>
+          <a:endParaRPr lang="en-US"/>
+        </a:p>
+      </c:txPr>
+    </c:legend>
+    <c:plotVisOnly val="1"/>
+    <c:dispBlanksAs val="gap"/>
+    <c:extLst>
+      <c:ext xmlns:c16r3="http://schemas.microsoft.com/office/drawing/2017/03/chart" uri="{56B9EC1D-385E-4148-901F-78D8002777C0}">
+        <c16r3:dataDisplayOptions16>
+          <c16r3:dispNaAsBlank val="1"/>
+        </c16r3:dataDisplayOptions16>
+      </c:ext>
+    </c:extLst>
+    <c:showDLblsOverMax val="0"/>
+  </c:chart>
+  <c:spPr>
+    <a:solidFill>
+      <a:schemeClr val="bg1"/>
+    </a:solidFill>
+    <a:ln w="9525" cap="flat" cmpd="sng" algn="ctr">
+      <a:solidFill>
+        <a:schemeClr val="tx1">
+          <a:lumMod val="15000"/>
+          <a:lumOff val="85000"/>
+        </a:schemeClr>
+      </a:solidFill>
+      <a:round/>
+    </a:ln>
+    <a:effectLst/>
+  </c:spPr>
+  <c:txPr>
+    <a:bodyPr/>
+    <a:lstStyle/>
+    <a:p>
+      <a:pPr>
+        <a:defRPr/>
+      </a:pPr>
+      <a:endParaRPr lang="en-US"/>
+    </a:p>
+  </c:txPr>
+  <c:externalData r:id="rId3">
+    <c:autoUpdate val="0"/>
+  </c:externalData>
+</c:chartSpace>
+</file>
+
+<file path=word/charts/colors1.xml><?xml version="1.0" encoding="utf-8"?>
+<cs:colorStyle xmlns:cs="http://schemas.microsoft.com/office/drawing/2012/chartStyle" xmlns:a="http://schemas.openxmlformats.org/drawingml/2006/main" meth="cycle" id="10">
+  <a:schemeClr val="accent1"/>
+  <a:schemeClr val="accent2"/>
+  <a:schemeClr val="accent3"/>
+  <a:schemeClr val="accent4"/>
+  <a:schemeClr val="accent5"/>
+  <a:schemeClr val="accent6"/>
+  <cs:variation/>
+  <cs:variation>
+    <a:lumMod val="60000"/>
+  </cs:variation>
+  <cs:variation>
+    <a:lumMod val="80000"/>
+    <a:lumOff val="20000"/>
+  </cs:variation>
+  <cs:variation>
+    <a:lumMod val="80000"/>
+  </cs:variation>
+  <cs:variation>
+    <a:lumMod val="60000"/>
+    <a:lumOff val="40000"/>
+  </cs:variation>
+  <cs:variation>
+    <a:lumMod val="50000"/>
+  </cs:variation>
+  <cs:variation>
+    <a:lumMod val="70000"/>
+    <a:lumOff val="30000"/>
+  </cs:variation>
+  <cs:variation>
+    <a:lumMod val="70000"/>
+  </cs:variation>
+  <cs:variation>
+    <a:lumMod val="50000"/>
+    <a:lumOff val="50000"/>
+  </cs:variation>
+</cs:colorStyle>
+</file>
+
+<file path=word/charts/style1.xml><?xml version="1.0" encoding="utf-8"?>
+<cs:chartStyle xmlns:cs="http://schemas.microsoft.com/office/drawing/2012/chartStyle" xmlns:a="http://schemas.openxmlformats.org/drawingml/2006/main" id="240">
+  <cs:axisTitle>
+    <cs:lnRef idx="0"/>
+    <cs:fillRef idx="0"/>
+    <cs:effectRef idx="0"/>
+    <cs:fontRef idx="minor">
+      <a:schemeClr val="tx1">
+        <a:lumMod val="65000"/>
+        <a:lumOff val="35000"/>
+      </a:schemeClr>
+    </cs:fontRef>
+    <cs:defRPr sz="1000" kern="1200"/>
+  </cs:axisTitle>
+  <cs:categoryAxis>
+    <cs:lnRef idx="0"/>
+    <cs:fillRef idx="0"/>
+    <cs:effectRef idx="0"/>
+    <cs:fontRef idx="minor">
+      <a:schemeClr val="tx1">
+        <a:lumMod val="65000"/>
+        <a:lumOff val="35000"/>
+      </a:schemeClr>
+    </cs:fontRef>
+    <cs:spPr>
+      <a:ln w="9525" cap="flat" cmpd="sng" algn="ctr">
+        <a:solidFill>
+          <a:schemeClr val="tx1">
+            <a:lumMod val="25000"/>
+            <a:lumOff val="75000"/>
+          </a:schemeClr>
+        </a:solidFill>
+        <a:round/>
+      </a:ln>
+    </cs:spPr>
+    <cs:defRPr sz="900" kern="1200"/>
+  </cs:categoryAxis>
+  <cs:chartArea mods="allowNoFillOverride allowNoLineOverride">
+    <cs:lnRef idx="0"/>
+    <cs:fillRef idx="0"/>
+    <cs:effectRef idx="0"/>
+    <cs:fontRef idx="minor">
+      <a:schemeClr val="tx1"/>
+    </cs:fontRef>
+    <cs:spPr>
+      <a:solidFill>
+        <a:schemeClr val="bg1"/>
+      </a:solidFill>
+      <a:ln w="9525" cap="flat" cmpd="sng" algn="ctr">
+        <a:solidFill>
+          <a:schemeClr val="tx1">
+            <a:lumMod val="15000"/>
+            <a:lumOff val="85000"/>
+          </a:schemeClr>
+        </a:solidFill>
+        <a:round/>
+      </a:ln>
+    </cs:spPr>
+    <cs:defRPr sz="1000" kern="1200"/>
+  </cs:chartArea>
+  <cs:dataLabel>
+    <cs:lnRef idx="0"/>
+    <cs:fillRef idx="0"/>
+    <cs:effectRef idx="0"/>
+    <cs:fontRef idx="minor">
+      <a:schemeClr val="tx1">
+        <a:lumMod val="75000"/>
+        <a:lumOff val="25000"/>
+      </a:schemeClr>
+    </cs:fontRef>
+    <cs:defRPr sz="900" kern="1200"/>
+  </cs:dataLabel>
+  <cs:dataLabelCallout>
+    <cs:lnRef idx="0"/>
+    <cs:fillRef idx="0"/>
+    <cs:effectRef idx="0"/>
+    <cs:fontRef idx="minor">
+      <a:schemeClr val="dk1">
+        <a:lumMod val="65000"/>
+        <a:lumOff val="35000"/>
+      </a:schemeClr>
+    </cs:fontRef>
+    <cs:spPr>
+      <a:solidFill>
+        <a:schemeClr val="lt1"/>
+      </a:solidFill>
+      <a:ln>
+        <a:solidFill>
+          <a:schemeClr val="dk1">
+            <a:lumMod val="25000"/>
+            <a:lumOff val="75000"/>
+          </a:schemeClr>
+        </a:solidFill>
+      </a:ln>
+    </cs:spPr>
+    <cs:defRPr sz="900" kern="1200"/>
+    <cs:bodyPr rot="0" spcFirstLastPara="1" vertOverflow="clip" horzOverflow="clip" vert="horz" wrap="square" lIns="36576" tIns="18288" rIns="36576" bIns="18288" anchor="ctr" anchorCtr="1">
+      <a:spAutoFit/>
+    </cs:bodyPr>
+  </cs:dataLabelCallout>
+  <cs:dataPoint>
+    <cs:lnRef idx="0"/>
+    <cs:fillRef idx="1">
+      <cs:styleClr val="auto"/>
+    </cs:fillRef>
+    <cs:effectRef idx="0"/>
+    <cs:fontRef idx="minor">
+      <a:schemeClr val="tx1"/>
+    </cs:fontRef>
+  </cs:dataPoint>
+  <cs:dataPoint3D>
+    <cs:lnRef idx="0"/>
+    <cs:fillRef idx="1">
+      <cs:styleClr val="auto"/>
+    </cs:fillRef>
+    <cs:effectRef idx="0"/>
+    <cs:fontRef idx="minor">
+      <a:schemeClr val="tx1"/>
+    </cs:fontRef>
+  </cs:dataPoint3D>
+  <cs:dataPointLine>
+    <cs:lnRef idx="0">
+      <cs:styleClr val="auto"/>
+    </cs:lnRef>
+    <cs:fillRef idx="1"/>
+    <cs:effectRef idx="0"/>
+    <cs:fontRef idx="minor">
+      <a:schemeClr val="tx1"/>
+    </cs:fontRef>
+    <cs:spPr>
+      <a:ln w="19050" cap="rnd">
+        <a:solidFill>
+          <a:schemeClr val="phClr"/>
+        </a:solidFill>
+        <a:round/>
+      </a:ln>
+    </cs:spPr>
+  </cs:dataPointLine>
+  <cs:dataPointMarker>
+    <cs:lnRef idx="0">
+      <cs:styleClr val="auto"/>
+    </cs:lnRef>
+    <cs:fillRef idx="1">
+      <cs:styleClr val="auto"/>
+    </cs:fillRef>
+    <cs:effectRef idx="0"/>
+    <cs:fontRef idx="minor">
+      <a:schemeClr val="tx1"/>
+    </cs:fontRef>
+    <cs:spPr>
+      <a:ln w="9525">
+        <a:solidFill>
+          <a:schemeClr val="phClr"/>
+        </a:solidFill>
+      </a:ln>
+    </cs:spPr>
+  </cs:dataPointMarker>
+  <cs:dataPointMarkerLayout symbol="circle" size="5"/>
+  <cs:dataPointWireframe>
+    <cs:lnRef idx="0">
+      <cs:styleClr val="auto"/>
+    </cs:lnRef>
+    <cs:fillRef idx="0"/>
+    <cs:effectRef idx="0"/>
+    <cs:fontRef idx="minor">
+      <a:schemeClr val="dk1"/>
+    </cs:fontRef>
+    <cs:spPr>
+      <a:ln w="9525" cap="rnd">
+        <a:solidFill>
+          <a:schemeClr val="phClr"/>
+        </a:solidFill>
+        <a:round/>
+      </a:ln>
+    </cs:spPr>
+  </cs:dataPointWireframe>
+  <cs:dataTable>
+    <cs:lnRef idx="0"/>
+    <cs:fillRef idx="0"/>
+    <cs:effectRef idx="0"/>
+    <cs:fontRef idx="minor">
+      <a:schemeClr val="tx1">
+        <a:lumMod val="65000"/>
+        <a:lumOff val="35000"/>
+      </a:schemeClr>
+    </cs:fontRef>
+    <cs:spPr>
+      <a:noFill/>
+      <a:ln w="9525" cap="flat" cmpd="sng" algn="ctr">
+        <a:solidFill>
+          <a:schemeClr val="tx1">
+            <a:lumMod val="15000"/>
+            <a:lumOff val="85000"/>
+          </a:schemeClr>
+        </a:solidFill>
+        <a:round/>
+      </a:ln>
+    </cs:spPr>
+    <cs:defRPr sz="900" kern="1200"/>
+  </cs:dataTable>
+  <cs:downBar>
+    <cs:lnRef idx="0"/>
+    <cs:fillRef idx="0"/>
+    <cs:effectRef idx="0"/>
+    <cs:fontRef idx="minor">
+      <a:schemeClr val="tx1"/>
+    </cs:fontRef>
+    <cs:spPr>
+      <a:solidFill>
+        <a:schemeClr val="dk1">
+          <a:lumMod val="75000"/>
+          <a:lumOff val="25000"/>
+        </a:schemeClr>
+      </a:solidFill>
+      <a:ln w="9525" cap="flat" cmpd="sng" algn="ctr">
+        <a:solidFill>
+          <a:schemeClr val="tx1">
+            <a:lumMod val="65000"/>
+            <a:lumOff val="35000"/>
+          </a:schemeClr>
+        </a:solidFill>
+        <a:round/>
+      </a:ln>
+    </cs:spPr>
+  </cs:downBar>
+  <cs:dropLine>
+    <cs:lnRef idx="0"/>
+    <cs:fillRef idx="0"/>
+    <cs:effectRef idx="0"/>
+    <cs:fontRef idx="minor">
+      <a:schemeClr val="tx1"/>
+    </cs:fontRef>
+    <cs:spPr>
+      <a:ln w="9525" cap="flat" cmpd="sng" algn="ctr">
+        <a:solidFill>
+          <a:schemeClr val="tx1">
+            <a:lumMod val="35000"/>
+            <a:lumOff val="65000"/>
+          </a:schemeClr>
+        </a:solidFill>
+        <a:round/>
+      </a:ln>
+    </cs:spPr>
+  </cs:dropLine>
+  <cs:errorBar>
+    <cs:lnRef idx="0"/>
+    <cs:fillRef idx="0"/>
+    <cs:effectRef idx="0"/>
+    <cs:fontRef idx="minor">
+      <a:schemeClr val="tx1"/>
+    </cs:fontRef>
+    <cs:spPr>
+      <a:ln w="9525" cap="flat" cmpd="sng" algn="ctr">
+        <a:solidFill>
+          <a:schemeClr val="tx1">
+            <a:lumMod val="65000"/>
+            <a:lumOff val="35000"/>
+          </a:schemeClr>
+        </a:solidFill>
+        <a:round/>
+      </a:ln>
+    </cs:spPr>
+  </cs:errorBar>
+  <cs:floor>
+    <cs:lnRef idx="0"/>
+    <cs:fillRef idx="0"/>
+    <cs:effectRef idx="0"/>
+    <cs:fontRef idx="minor">
+      <a:schemeClr val="tx1"/>
+    </cs:fontRef>
+    <cs:spPr>
+      <a:noFill/>
+      <a:ln>
+        <a:noFill/>
+      </a:ln>
+    </cs:spPr>
+  </cs:floor>
+  <cs:gridlineMajor>
+    <cs:lnRef idx="0"/>
+    <cs:fillRef idx="0"/>
+    <cs:effectRef idx="0"/>
+    <cs:fontRef idx="minor">
+      <a:schemeClr val="tx1"/>
+    </cs:fontRef>
+    <cs:spPr>
+      <a:ln w="9525" cap="flat" cmpd="sng" algn="ctr">
+        <a:solidFill>
+          <a:schemeClr val="tx1">
+            <a:lumMod val="15000"/>
+            <a:lumOff val="85000"/>
+          </a:schemeClr>
+        </a:solidFill>
+        <a:round/>
+      </a:ln>
+    </cs:spPr>
+  </cs:gridlineMajor>
+  <cs:gridlineMinor>
+    <cs:lnRef idx="0"/>
+    <cs:fillRef idx="0"/>
+    <cs:effectRef idx="0"/>
+    <cs:fontRef idx="minor">
+      <a:schemeClr val="tx1"/>
+    </cs:fontRef>
+    <cs:spPr>
+      <a:ln w="9525" cap="flat" cmpd="sng" algn="ctr">
+        <a:solidFill>
+          <a:schemeClr val="tx1">
+            <a:lumMod val="5000"/>
+            <a:lumOff val="95000"/>
+          </a:schemeClr>
+        </a:solidFill>
+        <a:round/>
+      </a:ln>
+    </cs:spPr>
+  </cs:gridlineMinor>
+  <cs:hiLoLine>
+    <cs:lnRef idx="0"/>
+    <cs:fillRef idx="0"/>
+    <cs:effectRef idx="0"/>
+    <cs:fontRef idx="minor">
+      <a:schemeClr val="tx1"/>
+    </cs:fontRef>
+    <cs:spPr>
+      <a:ln w="9525" cap="flat" cmpd="sng" algn="ctr">
+        <a:solidFill>
+          <a:schemeClr val="tx1">
+            <a:lumMod val="50000"/>
+            <a:lumOff val="50000"/>
+          </a:schemeClr>
+        </a:solidFill>
+        <a:round/>
+      </a:ln>
+    </cs:spPr>
+  </cs:hiLoLine>
+  <cs:leaderLine>
+    <cs:lnRef idx="0"/>
+    <cs:fillRef idx="0"/>
+    <cs:effectRef idx="0"/>
+    <cs:fontRef idx="minor">
+      <a:schemeClr val="tx1"/>
+    </cs:fontRef>
+    <cs:spPr>
+      <a:ln w="9525" cap="flat" cmpd="sng" algn="ctr">
+        <a:solidFill>
+          <a:schemeClr val="tx1">
+            <a:lumMod val="35000"/>
+            <a:lumOff val="65000"/>
+          </a:schemeClr>
+        </a:solidFill>
+        <a:round/>
+      </a:ln>
+    </cs:spPr>
+  </cs:leaderLine>
+  <cs:legend>
+    <cs:lnRef idx="0"/>
+    <cs:fillRef idx="0"/>
+    <cs:effectRef idx="0"/>
+    <cs:fontRef idx="minor">
+      <a:schemeClr val="tx1">
+        <a:lumMod val="65000"/>
+        <a:lumOff val="35000"/>
+      </a:schemeClr>
+    </cs:fontRef>
+    <cs:defRPr sz="900" kern="1200"/>
+  </cs:legend>
+  <cs:plotArea mods="allowNoFillOverride allowNoLineOverride">
+    <cs:lnRef idx="0"/>
+    <cs:fillRef idx="0"/>
+    <cs:effectRef idx="0"/>
+    <cs:fontRef idx="minor">
+      <a:schemeClr val="tx1"/>
+    </cs:fontRef>
+  </cs:plotArea>
+  <cs:plotArea3D mods="allowNoFillOverride allowNoLineOverride">
+    <cs:lnRef idx="0"/>
+    <cs:fillRef idx="0"/>
+    <cs:effectRef idx="0"/>
+    <cs:fontRef idx="minor">
+      <a:schemeClr val="tx1"/>
+    </cs:fontRef>
+  </cs:plotArea3D>
+  <cs:seriesAxis>
+    <cs:lnRef idx="0"/>
+    <cs:fillRef idx="0"/>
+    <cs:effectRef idx="0"/>
+    <cs:fontRef idx="minor">
+      <a:schemeClr val="tx1">
+        <a:lumMod val="65000"/>
+        <a:lumOff val="35000"/>
+      </a:schemeClr>
+    </cs:fontRef>
+    <cs:defRPr sz="900" kern="1200"/>
+  </cs:seriesAxis>
+  <cs:seriesLine>
+    <cs:lnRef idx="0"/>
+    <cs:fillRef idx="0"/>
+    <cs:effectRef idx="0"/>
+    <cs:fontRef idx="minor">
+      <a:schemeClr val="tx1"/>
+    </cs:fontRef>
+    <cs:spPr>
+      <a:ln w="9525" cap="flat" cmpd="sng" algn="ctr">
+        <a:solidFill>
+          <a:schemeClr val="tx1">
+            <a:lumMod val="35000"/>
+            <a:lumOff val="65000"/>
+          </a:schemeClr>
+        </a:solidFill>
+        <a:round/>
+      </a:ln>
+    </cs:spPr>
+  </cs:seriesLine>
+  <cs:title>
+    <cs:lnRef idx="0"/>
+    <cs:fillRef idx="0"/>
+    <cs:effectRef idx="0"/>
+    <cs:fontRef idx="minor">
+      <a:schemeClr val="tx1">
+        <a:lumMod val="65000"/>
+        <a:lumOff val="35000"/>
+      </a:schemeClr>
+    </cs:fontRef>
+    <cs:defRPr sz="1400" b="0" kern="1200" spc="0" baseline="0"/>
+  </cs:title>
+  <cs:trendline>
+    <cs:lnRef idx="0">
+      <cs:styleClr val="auto"/>
+    </cs:lnRef>
+    <cs:fillRef idx="0"/>
+    <cs:effectRef idx="0"/>
+    <cs:fontRef idx="minor">
+      <a:schemeClr val="tx1"/>
+    </cs:fontRef>
+    <cs:spPr>
+      <a:ln w="19050" cap="rnd">
+        <a:solidFill>
+          <a:schemeClr val="phClr"/>
+        </a:solidFill>
+        <a:prstDash val="sysDot"/>
+      </a:ln>
+    </cs:spPr>
+  </cs:trendline>
+  <cs:trendlineLabel>
+    <cs:lnRef idx="0"/>
+    <cs:fillRef idx="0"/>
+    <cs:effectRef idx="0"/>
+    <cs:fontRef idx="minor">
+      <a:schemeClr val="tx1">
+        <a:lumMod val="65000"/>
+        <a:lumOff val="35000"/>
+      </a:schemeClr>
+    </cs:fontRef>
+    <cs:defRPr sz="900" kern="1200"/>
+  </cs:trendlineLabel>
+  <cs:upBar>
+    <cs:lnRef idx="0"/>
+    <cs:fillRef idx="0"/>
+    <cs:effectRef idx="0"/>
+    <cs:fontRef idx="minor">
+      <a:schemeClr val="tx1"/>
+    </cs:fontRef>
+    <cs:spPr>
+      <a:solidFill>
+        <a:schemeClr val="lt1"/>
+      </a:solidFill>
+      <a:ln w="9525" cap="flat" cmpd="sng" algn="ctr">
+        <a:solidFill>
+          <a:schemeClr val="tx1">
+            <a:lumMod val="65000"/>
+            <a:lumOff val="35000"/>
+          </a:schemeClr>
+        </a:solidFill>
+        <a:round/>
+      </a:ln>
+    </cs:spPr>
+  </cs:upBar>
+  <cs:valueAxis>
+    <cs:lnRef idx="0"/>
+    <cs:fillRef idx="0"/>
+    <cs:effectRef idx="0"/>
+    <cs:fontRef idx="minor">
+      <a:schemeClr val="tx1">
+        <a:lumMod val="65000"/>
+        <a:lumOff val="35000"/>
+      </a:schemeClr>
+    </cs:fontRef>
+    <cs:spPr>
+      <a:ln w="9525" cap="flat" cmpd="sng" algn="ctr">
+        <a:solidFill>
+          <a:schemeClr val="tx1">
+            <a:lumMod val="25000"/>
+            <a:lumOff val="75000"/>
+          </a:schemeClr>
+        </a:solidFill>
+        <a:round/>
+      </a:ln>
+    </cs:spPr>
+    <cs:defRPr sz="900" kern="1200"/>
+  </cs:valueAxis>
+  <cs:wall>
+    <cs:lnRef idx="0"/>
+    <cs:fillRef idx="0"/>
+    <cs:effectRef idx="0"/>
+    <cs:fontRef idx="minor">
+      <a:schemeClr val="tx1"/>
+    </cs:fontRef>
+    <cs:spPr>
+      <a:noFill/>
+      <a:ln>
+        <a:noFill/>
+      </a:ln>
+    </cs:spPr>
+  </cs:wall>
+</cs:chartStyle>
+</file>
+
 <file path=word/theme/theme1.xml><?xml version="1.0" encoding="utf-8"?>
 <a:theme xmlns:a="http://schemas.openxmlformats.org/drawingml/2006/main" name="Office Theme">
   <a:themeElements>

</xml_diff>